<commit_message>
Decision theory 2 lab 2 report
</commit_message>
<xml_diff>
--- a/DecisionTheory/part_2/practice_2_fuzzy_relations_decisions/report/Адамов Денис ІС-01 КП2.docx
+++ b/DecisionTheory/part_2/practice_2_fuzzy_relations_decisions/report/Адамов Денис ІС-01 КП2.docx
@@ -9038,12 +9038,6 @@
             <w:insideH w:val="single" w:color="auto" w:sz="4" w:space="0"/>
             <w:insideV w:val="single" w:color="auto" w:sz="4" w:space="0"/>
           </w:tblBorders>
-          <w:tblCellMar>
-            <w:top w:w="0" w:type="dxa"/>
-            <w:left w:w="108" w:type="dxa"/>
-            <w:bottom w:w="0" w:type="dxa"/>
-            <w:right w:w="108" w:type="dxa"/>
-          </w:tblCellMar>
         </w:tblPrEx>
         <w:trPr>
           <w:trHeight w:val="408" w:hRule="atLeast"/>
@@ -11979,6 +11973,12 @@
             <w:insideH w:val="single" w:color="auto" w:sz="4" w:space="0"/>
             <w:insideV w:val="single" w:color="auto" w:sz="4" w:space="0"/>
           </w:tblBorders>
+          <w:tblCellMar>
+            <w:top w:w="0" w:type="dxa"/>
+            <w:left w:w="108" w:type="dxa"/>
+            <w:bottom w:w="0" w:type="dxa"/>
+            <w:right w:w="108" w:type="dxa"/>
+          </w:tblCellMar>
         </w:tblPrEx>
         <w:trPr>
           <w:trHeight w:val="417" w:hRule="atLeast"/>
@@ -12426,6 +12426,12 @@
             <w:insideH w:val="single" w:color="auto" w:sz="4" w:space="0"/>
             <w:insideV w:val="single" w:color="auto" w:sz="4" w:space="0"/>
           </w:tblBorders>
+          <w:tblCellMar>
+            <w:top w:w="0" w:type="dxa"/>
+            <w:left w:w="108" w:type="dxa"/>
+            <w:bottom w:w="0" w:type="dxa"/>
+            <w:right w:w="108" w:type="dxa"/>
+          </w:tblCellMar>
         </w:tblPrEx>
         <w:trPr>
           <w:trHeight w:val="417" w:hRule="atLeast"/>
@@ -12900,6 +12906,12 @@
             <w:insideH w:val="single" w:color="auto" w:sz="4" w:space="0"/>
             <w:insideV w:val="single" w:color="auto" w:sz="4" w:space="0"/>
           </w:tblBorders>
+          <w:tblCellMar>
+            <w:top w:w="0" w:type="dxa"/>
+            <w:left w:w="108" w:type="dxa"/>
+            <w:bottom w:w="0" w:type="dxa"/>
+            <w:right w:w="108" w:type="dxa"/>
+          </w:tblCellMar>
         </w:tblPrEx>
         <w:trPr>
           <w:trHeight w:val="417" w:hRule="atLeast"/>
@@ -20034,12 +20046,6 @@
             <w:insideH w:val="single" w:color="auto" w:sz="4" w:space="0"/>
             <w:insideV w:val="single" w:color="auto" w:sz="4" w:space="0"/>
           </w:tblBorders>
-          <w:tblCellMar>
-            <w:top w:w="0" w:type="dxa"/>
-            <w:left w:w="108" w:type="dxa"/>
-            <w:bottom w:w="0" w:type="dxa"/>
-            <w:right w:w="108" w:type="dxa"/>
-          </w:tblCellMar>
         </w:tblPrEx>
         <w:trPr>
           <w:trHeight w:val="408" w:hRule="atLeast"/>
@@ -28039,260 +28045,6 @@
           <w:szCs w:val="22"/>
           <w:lang w:val="en-US"/>
         </w:rPr>
-      </w:pPr>
-    </w:p>
-    <w:p>
-      <w:pPr>
-        <w:rPr>
-          <w:rFonts w:hint="default" w:ascii="Times New Roman" w:hAnsi="Times New Roman" w:cs="Times New Roman"/>
-          <w:sz w:val="22"/>
-          <w:szCs w:val="22"/>
-          <w:lang w:val="en-US"/>
-        </w:rPr>
-      </w:pPr>
-    </w:p>
-    <w:p>
-      <w:pPr>
-        <w:rPr>
-          <w:rFonts w:hint="default" w:ascii="Times New Roman" w:hAnsi="Times New Roman" w:cs="Times New Roman"/>
-          <w:sz w:val="22"/>
-          <w:szCs w:val="22"/>
-          <w:lang w:val="en-US"/>
-        </w:rPr>
-      </w:pPr>
-      <w:r>
-        <w:rPr>
-          <w:rFonts w:hint="default" w:ascii="Times New Roman" w:hAnsi="Times New Roman" w:cs="Times New Roman"/>
-          <w:sz w:val="22"/>
-          <w:szCs w:val="22"/>
-          <w:lang w:val="en-US"/>
-        </w:rPr>
-        <w:t>R1(5,1) AND R2(1,3) = 0.08</w:t>
-      </w:r>
-    </w:p>
-    <w:p>
-      <w:pPr>
-        <w:rPr>
-          <w:rFonts w:hint="default" w:ascii="Times New Roman" w:hAnsi="Times New Roman" w:cs="Times New Roman"/>
-          <w:sz w:val="22"/>
-          <w:szCs w:val="22"/>
-          <w:lang w:val="en-US"/>
-        </w:rPr>
-      </w:pPr>
-      <w:r>
-        <w:rPr>
-          <w:rFonts w:hint="default" w:ascii="Times New Roman" w:hAnsi="Times New Roman" w:cs="Times New Roman"/>
-          <w:sz w:val="22"/>
-          <w:szCs w:val="22"/>
-          <w:lang w:val="en-US"/>
-        </w:rPr>
-        <w:t>R1(5,2) AND R2(2,3) = 0.66</w:t>
-      </w:r>
-    </w:p>
-    <w:p>
-      <w:pPr>
-        <w:rPr>
-          <w:rFonts w:hint="default" w:ascii="Times New Roman" w:hAnsi="Times New Roman" w:cs="Times New Roman"/>
-          <w:sz w:val="22"/>
-          <w:szCs w:val="22"/>
-          <w:lang w:val="en-US"/>
-        </w:rPr>
-      </w:pPr>
-      <w:r>
-        <w:rPr>
-          <w:rFonts w:hint="default" w:ascii="Times New Roman" w:hAnsi="Times New Roman" w:cs="Times New Roman"/>
-          <w:sz w:val="22"/>
-          <w:szCs w:val="22"/>
-          <w:lang w:val="en-US"/>
-        </w:rPr>
-        <w:t>R1(5,3) AND R2(3,3) = 0.14</w:t>
-      </w:r>
-    </w:p>
-    <w:p>
-      <w:pPr>
-        <w:rPr>
-          <w:rFonts w:hint="default" w:ascii="Times New Roman" w:hAnsi="Times New Roman" w:cs="Times New Roman"/>
-          <w:sz w:val="22"/>
-          <w:szCs w:val="22"/>
-          <w:lang w:val="en-US"/>
-        </w:rPr>
-      </w:pPr>
-      <w:r>
-        <w:rPr>
-          <w:rFonts w:hint="default" w:ascii="Times New Roman" w:hAnsi="Times New Roman" w:cs="Times New Roman"/>
-          <w:sz w:val="22"/>
-          <w:szCs w:val="22"/>
-          <w:lang w:val="en-US"/>
-        </w:rPr>
-        <w:t>R1(5,4) AND R2(4,3) = 0.08</w:t>
-      </w:r>
-    </w:p>
-    <w:p>
-      <w:pPr>
-        <w:rPr>
-          <w:rFonts w:hint="default" w:ascii="Times New Roman" w:hAnsi="Times New Roman" w:cs="Times New Roman"/>
-          <w:sz w:val="22"/>
-          <w:szCs w:val="22"/>
-          <w:lang w:val="en-US"/>
-        </w:rPr>
-      </w:pPr>
-      <w:r>
-        <w:rPr>
-          <w:rFonts w:hint="default" w:ascii="Times New Roman" w:hAnsi="Times New Roman" w:cs="Times New Roman"/>
-          <w:sz w:val="22"/>
-          <w:szCs w:val="22"/>
-          <w:lang w:val="en-US"/>
-        </w:rPr>
-        <w:t>R1(5,5) AND R2(5,3) = 0.49</w:t>
-      </w:r>
-    </w:p>
-    <w:p>
-      <w:pPr>
-        <w:rPr>
-          <w:rFonts w:hint="default" w:ascii="Times New Roman" w:hAnsi="Times New Roman" w:cs="Times New Roman"/>
-          <w:sz w:val="22"/>
-          <w:szCs w:val="22"/>
-          <w:lang w:val="en-US"/>
-        </w:rPr>
-      </w:pPr>
-      <w:r>
-        <w:rPr>
-          <w:rFonts w:hint="default" w:ascii="Times New Roman" w:hAnsi="Times New Roman" w:cs="Times New Roman"/>
-          <w:sz w:val="22"/>
-          <w:szCs w:val="22"/>
-          <w:lang w:val="en-US"/>
-        </w:rPr>
-        <w:t xml:space="preserve">R1(5,6) AND R2(6,3) = </w:t>
-      </w:r>
-      <w:r>
-        <w:rPr>
-          <w:rFonts w:hint="default" w:ascii="Times New Roman" w:hAnsi="Times New Roman" w:cs="Times New Roman"/>
-          <w:sz w:val="22"/>
-          <w:szCs w:val="22"/>
-          <w:highlight w:val="yellow"/>
-          <w:lang w:val="en-US"/>
-        </w:rPr>
-        <w:t>0.12</w:t>
-      </w:r>
-    </w:p>
-    <w:p>
-      <w:pPr>
-        <w:rPr>
-          <w:rFonts w:hint="default" w:ascii="Times New Roman" w:hAnsi="Times New Roman" w:cs="Times New Roman"/>
-          <w:sz w:val="22"/>
-          <w:szCs w:val="22"/>
-          <w:lang w:val="en-US"/>
-        </w:rPr>
-      </w:pPr>
-    </w:p>
-    <w:p>
-      <w:pPr>
-        <w:rPr>
-          <w:rFonts w:hint="default" w:ascii="Times New Roman" w:hAnsi="Times New Roman" w:cs="Times New Roman"/>
-          <w:sz w:val="22"/>
-          <w:szCs w:val="22"/>
-          <w:lang w:val="en-US"/>
-        </w:rPr>
-      </w:pPr>
-    </w:p>
-    <w:p>
-      <w:pPr>
-        <w:rPr>
-          <w:rFonts w:hint="default" w:ascii="Times New Roman" w:hAnsi="Times New Roman" w:cs="Times New Roman"/>
-          <w:sz w:val="22"/>
-          <w:szCs w:val="22"/>
-          <w:lang w:val="en-US"/>
-        </w:rPr>
-      </w:pPr>
-    </w:p>
-    <w:p>
-      <w:pPr>
-        <w:rPr>
-          <w:rFonts w:hint="default" w:ascii="Times New Roman" w:hAnsi="Times New Roman" w:cs="Times New Roman"/>
-          <w:sz w:val="22"/>
-          <w:szCs w:val="22"/>
-          <w:lang w:val="en-US"/>
-        </w:rPr>
-      </w:pPr>
-    </w:p>
-    <w:p>
-      <w:pPr>
-        <w:rPr>
-          <w:rFonts w:hint="default" w:ascii="Times New Roman" w:hAnsi="Times New Roman" w:cs="Times New Roman"/>
-          <w:sz w:val="22"/>
-          <w:szCs w:val="22"/>
-          <w:lang w:val="en-US"/>
-        </w:rPr>
-      </w:pPr>
-    </w:p>
-    <w:p>
-      <w:pPr>
-        <w:rPr>
-          <w:rFonts w:hint="default" w:ascii="Times New Roman" w:hAnsi="Times New Roman" w:cs="Times New Roman"/>
-          <w:sz w:val="22"/>
-          <w:szCs w:val="22"/>
-          <w:lang w:val="en-US"/>
-        </w:rPr>
-      </w:pPr>
-    </w:p>
-    <w:p>
-      <w:pPr>
-        <w:rPr>
-          <w:rFonts w:hint="default" w:ascii="Times New Roman" w:hAnsi="Times New Roman" w:cs="Times New Roman"/>
-          <w:sz w:val="22"/>
-          <w:szCs w:val="22"/>
-          <w:lang w:val="en-US"/>
-        </w:rPr>
-      </w:pPr>
-    </w:p>
-    <w:p>
-      <w:pPr>
-        <w:rPr>
-          <w:rFonts w:hint="default" w:ascii="Times New Roman" w:hAnsi="Times New Roman" w:cs="Times New Roman"/>
-          <w:sz w:val="22"/>
-          <w:szCs w:val="22"/>
-          <w:lang w:val="en-US"/>
-        </w:rPr>
-      </w:pPr>
-    </w:p>
-    <w:p>
-      <w:pPr>
-        <w:rPr>
-          <w:rFonts w:hint="default" w:ascii="Times New Roman" w:hAnsi="Times New Roman" w:cs="Times New Roman"/>
-          <w:sz w:val="22"/>
-          <w:szCs w:val="22"/>
-          <w:lang w:val="en-US"/>
-        </w:rPr>
-      </w:pPr>
-    </w:p>
-    <w:p>
-      <w:pPr>
-        <w:rPr>
-          <w:rFonts w:hint="default" w:ascii="Times New Roman" w:hAnsi="Times New Roman" w:cs="Times New Roman"/>
-          <w:sz w:val="22"/>
-          <w:szCs w:val="22"/>
-          <w:lang w:val="en-US"/>
-        </w:rPr>
-      </w:pPr>
-    </w:p>
-    <w:p>
-      <w:pPr>
-        <w:rPr>
-          <w:rFonts w:hint="default" w:ascii="Times New Roman" w:hAnsi="Times New Roman" w:cs="Times New Roman"/>
-          <w:sz w:val="22"/>
-          <w:szCs w:val="22"/>
-          <w:lang w:val="en-US"/>
-        </w:rPr>
-      </w:pPr>
-    </w:p>
-    <w:p>
-      <w:pPr>
-        <w:rPr>
-          <w:rFonts w:hint="default" w:ascii="Times New Roman" w:hAnsi="Times New Roman" w:cs="Times New Roman"/>
-          <w:sz w:val="22"/>
-          <w:szCs w:val="22"/>
-          <w:lang w:val="en-US"/>
-        </w:rPr>
         <w:sectPr>
           <w:type w:val="continuous"/>
           <w:pgSz w:w="11906" w:h="16838"/>
@@ -28304,6 +28056,8 @@
           <w:docGrid w:linePitch="360" w:charSpace="0"/>
         </w:sectPr>
       </w:pPr>
+      <w:bookmarkStart w:id="0" w:name="_GoBack"/>
+      <w:bookmarkEnd w:id="0"/>
     </w:p>
     <w:p>
       <w:pPr>
@@ -40336,12 +40090,6 @@
             <w:insideH w:val="single" w:color="auto" w:sz="4" w:space="0"/>
             <w:insideV w:val="single" w:color="auto" w:sz="4" w:space="0"/>
           </w:tblBorders>
-          <w:tblCellMar>
-            <w:top w:w="0" w:type="dxa"/>
-            <w:left w:w="108" w:type="dxa"/>
-            <w:bottom w:w="0" w:type="dxa"/>
-            <w:right w:w="108" w:type="dxa"/>
-          </w:tblCellMar>
         </w:tblPrEx>
         <w:trPr>
           <w:trHeight w:val="417" w:hRule="atLeast"/>
@@ -51847,9 +51595,55 @@
     </w:p>
     <w:p>
       <w:pPr>
-        <w:jc w:val="both"/>
+        <w:spacing w:before="240" w:after="0"/>
+        <w:rPr>
+          <w:rFonts w:ascii="Times New Roman" w:hAnsi="Times New Roman" w:cs="Times New Roman"/>
+          <w:sz w:val="28"/>
+          <w:szCs w:val="28"/>
+          <w:lang w:val="uk-UA"/>
+        </w:rPr>
+      </w:pPr>
+      <w:r>
         <w:rPr>
           <w:rFonts w:hint="default" w:ascii="Times New Roman" w:hAnsi="Times New Roman" w:cs="Times New Roman"/>
+          <w:sz w:val="28"/>
+          <w:szCs w:val="28"/>
+          <w:lang w:val="uk-UA"/>
+        </w:rPr>
+        <w:t xml:space="preserve">Для </w:t>
+      </w:r>
+      <w:r>
+        <w:rPr>
+          <w:rFonts w:ascii="Times New Roman" w:hAnsi="Times New Roman" w:cs="Times New Roman"/>
+          <w:sz w:val="28"/>
+          <w:szCs w:val="28"/>
+          <w:lang w:val="uk-UA"/>
+        </w:rPr>
+        <w:t>5 експертів задані</w:t>
+      </w:r>
+      <w:r>
+        <w:rPr>
+          <w:rFonts w:hint="default" w:ascii="Times New Roman" w:hAnsi="Times New Roman" w:cs="Times New Roman"/>
+          <w:sz w:val="28"/>
+          <w:szCs w:val="28"/>
+          <w:lang w:val="uk-UA"/>
+        </w:rPr>
+        <w:t xml:space="preserve"> </w:t>
+      </w:r>
+      <w:r>
+        <w:rPr>
+          <w:rFonts w:ascii="Times New Roman" w:hAnsi="Times New Roman" w:cs="Times New Roman"/>
+          <w:sz w:val="28"/>
+          <w:szCs w:val="28"/>
+          <w:lang w:val="uk-UA"/>
+        </w:rPr>
+        <w:t>відношення переваг матрицями:</w:t>
+      </w:r>
+    </w:p>
+    <w:p>
+      <w:pPr>
+        <w:rPr>
+          <w:rFonts w:ascii="Times New Roman" w:hAnsi="Times New Roman" w:cs="Times New Roman"/>
           <w:sz w:val="28"/>
           <w:szCs w:val="28"/>
           <w:lang w:val="uk-UA"/>
@@ -51857,7 +51651,246 @@
       </w:pPr>
     </w:p>
     <w:p>
+      <w:r>
+        <w:drawing>
+          <wp:inline distT="0" distB="0" distL="114300" distR="114300">
+            <wp:extent cx="2581910" cy="2292350"/>
+            <wp:effectExtent l="0" t="0" r="8890" b="8890"/>
+            <wp:docPr id="6" name="Picture 3"/>
+            <wp:cNvGraphicFramePr>
+              <a:graphicFrameLocks xmlns:a="http://schemas.openxmlformats.org/drawingml/2006/main" noChangeAspect="1"/>
+            </wp:cNvGraphicFramePr>
+            <a:graphic xmlns:a="http://schemas.openxmlformats.org/drawingml/2006/main">
+              <a:graphicData uri="http://schemas.openxmlformats.org/drawingml/2006/picture">
+                <pic:pic xmlns:pic="http://schemas.openxmlformats.org/drawingml/2006/picture">
+                  <pic:nvPicPr>
+                    <pic:cNvPr id="6" name="Picture 3"/>
+                    <pic:cNvPicPr>
+                      <a:picLocks noChangeAspect="1"/>
+                    </pic:cNvPicPr>
+                  </pic:nvPicPr>
+                  <pic:blipFill>
+                    <a:blip r:embed="rId17"/>
+                    <a:stretch>
+                      <a:fillRect/>
+                    </a:stretch>
+                  </pic:blipFill>
+                  <pic:spPr>
+                    <a:xfrm>
+                      <a:off x="0" y="0"/>
+                      <a:ext cx="2581910" cy="2292350"/>
+                    </a:xfrm>
+                    <a:prstGeom prst="rect">
+                      <a:avLst/>
+                    </a:prstGeom>
+                    <a:noFill/>
+                    <a:ln>
+                      <a:noFill/>
+                    </a:ln>
+                  </pic:spPr>
+                </pic:pic>
+              </a:graphicData>
+            </a:graphic>
+          </wp:inline>
+        </w:drawing>
+      </w:r>
+      <w:r>
+        <w:drawing>
+          <wp:inline distT="0" distB="0" distL="114300" distR="114300">
+            <wp:extent cx="2644140" cy="2377440"/>
+            <wp:effectExtent l="0" t="0" r="7620" b="0"/>
+            <wp:docPr id="7" name="Picture 4"/>
+            <wp:cNvGraphicFramePr>
+              <a:graphicFrameLocks xmlns:a="http://schemas.openxmlformats.org/drawingml/2006/main" noChangeAspect="1"/>
+            </wp:cNvGraphicFramePr>
+            <a:graphic xmlns:a="http://schemas.openxmlformats.org/drawingml/2006/main">
+              <a:graphicData uri="http://schemas.openxmlformats.org/drawingml/2006/picture">
+                <pic:pic xmlns:pic="http://schemas.openxmlformats.org/drawingml/2006/picture">
+                  <pic:nvPicPr>
+                    <pic:cNvPr id="7" name="Picture 4"/>
+                    <pic:cNvPicPr>
+                      <a:picLocks noChangeAspect="1"/>
+                    </pic:cNvPicPr>
+                  </pic:nvPicPr>
+                  <pic:blipFill>
+                    <a:blip r:embed="rId18"/>
+                    <a:stretch>
+                      <a:fillRect/>
+                    </a:stretch>
+                  </pic:blipFill>
+                  <pic:spPr>
+                    <a:xfrm>
+                      <a:off x="0" y="0"/>
+                      <a:ext cx="2644140" cy="2377440"/>
+                    </a:xfrm>
+                    <a:prstGeom prst="rect">
+                      <a:avLst/>
+                    </a:prstGeom>
+                    <a:noFill/>
+                    <a:ln>
+                      <a:noFill/>
+                    </a:ln>
+                  </pic:spPr>
+                </pic:pic>
+              </a:graphicData>
+            </a:graphic>
+          </wp:inline>
+        </w:drawing>
+      </w:r>
+    </w:p>
+    <w:p>
+      <w:r>
+        <w:drawing>
+          <wp:inline distT="0" distB="0" distL="114300" distR="114300">
+            <wp:extent cx="2572385" cy="2286000"/>
+            <wp:effectExtent l="0" t="0" r="3175" b="0"/>
+            <wp:docPr id="13" name="Picture 5"/>
+            <wp:cNvGraphicFramePr>
+              <a:graphicFrameLocks xmlns:a="http://schemas.openxmlformats.org/drawingml/2006/main" noChangeAspect="1"/>
+            </wp:cNvGraphicFramePr>
+            <a:graphic xmlns:a="http://schemas.openxmlformats.org/drawingml/2006/main">
+              <a:graphicData uri="http://schemas.openxmlformats.org/drawingml/2006/picture">
+                <pic:pic xmlns:pic="http://schemas.openxmlformats.org/drawingml/2006/picture">
+                  <pic:nvPicPr>
+                    <pic:cNvPr id="13" name="Picture 5"/>
+                    <pic:cNvPicPr>
+                      <a:picLocks noChangeAspect="1"/>
+                    </pic:cNvPicPr>
+                  </pic:nvPicPr>
+                  <pic:blipFill>
+                    <a:blip r:embed="rId19"/>
+                    <a:stretch>
+                      <a:fillRect/>
+                    </a:stretch>
+                  </pic:blipFill>
+                  <pic:spPr>
+                    <a:xfrm>
+                      <a:off x="0" y="0"/>
+                      <a:ext cx="2572385" cy="2286000"/>
+                    </a:xfrm>
+                    <a:prstGeom prst="rect">
+                      <a:avLst/>
+                    </a:prstGeom>
+                    <a:noFill/>
+                    <a:ln>
+                      <a:noFill/>
+                    </a:ln>
+                  </pic:spPr>
+                </pic:pic>
+              </a:graphicData>
+            </a:graphic>
+          </wp:inline>
+        </w:drawing>
+      </w:r>
+      <w:r>
+        <w:drawing>
+          <wp:inline distT="0" distB="0" distL="114300" distR="114300">
+            <wp:extent cx="2616200" cy="2293620"/>
+            <wp:effectExtent l="0" t="0" r="5080" b="7620"/>
+            <wp:docPr id="16" name="Picture 6"/>
+            <wp:cNvGraphicFramePr>
+              <a:graphicFrameLocks xmlns:a="http://schemas.openxmlformats.org/drawingml/2006/main" noChangeAspect="1"/>
+            </wp:cNvGraphicFramePr>
+            <a:graphic xmlns:a="http://schemas.openxmlformats.org/drawingml/2006/main">
+              <a:graphicData uri="http://schemas.openxmlformats.org/drawingml/2006/picture">
+                <pic:pic xmlns:pic="http://schemas.openxmlformats.org/drawingml/2006/picture">
+                  <pic:nvPicPr>
+                    <pic:cNvPr id="16" name="Picture 6"/>
+                    <pic:cNvPicPr>
+                      <a:picLocks noChangeAspect="1"/>
+                    </pic:cNvPicPr>
+                  </pic:nvPicPr>
+                  <pic:blipFill>
+                    <a:blip r:embed="rId20"/>
+                    <a:stretch>
+                      <a:fillRect/>
+                    </a:stretch>
+                  </pic:blipFill>
+                  <pic:spPr>
+                    <a:xfrm>
+                      <a:off x="0" y="0"/>
+                      <a:ext cx="2616200" cy="2293620"/>
+                    </a:xfrm>
+                    <a:prstGeom prst="rect">
+                      <a:avLst/>
+                    </a:prstGeom>
+                    <a:noFill/>
+                    <a:ln>
+                      <a:noFill/>
+                    </a:ln>
+                  </pic:spPr>
+                </pic:pic>
+              </a:graphicData>
+            </a:graphic>
+          </wp:inline>
+        </w:drawing>
+      </w:r>
+      <w:r>
+        <w:drawing>
+          <wp:inline distT="0" distB="0" distL="114300" distR="114300">
+            <wp:extent cx="2733675" cy="2432685"/>
+            <wp:effectExtent l="0" t="0" r="9525" b="5715"/>
+            <wp:docPr id="18" name="Picture 7"/>
+            <wp:cNvGraphicFramePr>
+              <a:graphicFrameLocks xmlns:a="http://schemas.openxmlformats.org/drawingml/2006/main" noChangeAspect="1"/>
+            </wp:cNvGraphicFramePr>
+            <a:graphic xmlns:a="http://schemas.openxmlformats.org/drawingml/2006/main">
+              <a:graphicData uri="http://schemas.openxmlformats.org/drawingml/2006/picture">
+                <pic:pic xmlns:pic="http://schemas.openxmlformats.org/drawingml/2006/picture">
+                  <pic:nvPicPr>
+                    <pic:cNvPr id="18" name="Picture 7"/>
+                    <pic:cNvPicPr>
+                      <a:picLocks noChangeAspect="1"/>
+                    </pic:cNvPicPr>
+                  </pic:nvPicPr>
+                  <pic:blipFill>
+                    <a:blip r:embed="rId21"/>
+                    <a:stretch>
+                      <a:fillRect/>
+                    </a:stretch>
+                  </pic:blipFill>
+                  <pic:spPr>
+                    <a:xfrm>
+                      <a:off x="0" y="0"/>
+                      <a:ext cx="2733675" cy="2432685"/>
+                    </a:xfrm>
+                    <a:prstGeom prst="rect">
+                      <a:avLst/>
+                    </a:prstGeom>
+                    <a:noFill/>
+                    <a:ln>
+                      <a:noFill/>
+                    </a:ln>
+                  </pic:spPr>
+                </pic:pic>
+              </a:graphicData>
+            </a:graphic>
+          </wp:inline>
+        </w:drawing>
+      </w:r>
+    </w:p>
+    <w:p/>
+    <w:p>
       <w:pPr>
+        <w:rPr>
+          <w:rFonts w:hint="default"/>
+          <w:lang w:val="uk-UA"/>
+        </w:rPr>
+      </w:pPr>
+      <w:r>
+        <w:rPr>
+          <w:rFonts w:hint="default"/>
+          <w:lang w:val="uk-UA"/>
+        </w:rPr>
+        <w:br w:type="page"/>
+      </w:r>
+    </w:p>
+    <w:p>
+      <w:pPr>
+        <w:numPr>
+          <w:ilvl w:val="0"/>
+          <w:numId w:val="1"/>
+        </w:numPr>
         <w:tabs>
           <w:tab w:val="left" w:pos="2170"/>
         </w:tabs>
@@ -51876,16 +51909,13 @@
           <w:szCs w:val="28"/>
           <w:lang w:val="uk-UA"/>
         </w:rPr>
-        <w:t>1. Побудова згортки відношень переваг експертів – отримання нового нечіткого відношення нестрогої переваги P:</w:t>
+        <w:t>Побудова згортки відношень переваг експертів – отримання нового нечіткого відношення нестрогої переваги P:</w:t>
       </w:r>
     </w:p>
     <w:p>
       <w:pPr>
-        <w:jc w:val="both"/>
         <w:rPr>
-          <w:rFonts w:hint="default" w:ascii="Times New Roman" w:hAnsi="Times New Roman" w:cs="Times New Roman"/>
-          <w:sz w:val="28"/>
-          <w:szCs w:val="28"/>
+          <w:rFonts w:hint="default"/>
           <w:lang w:val="uk-UA"/>
         </w:rPr>
       </w:pPr>
@@ -51925,7 +51955,7 @@
                     </pic:cNvPicPr>
                   </pic:nvPicPr>
                   <pic:blipFill>
-                    <a:blip r:embed="rId17"/>
+                    <a:blip r:embed="rId22"/>
                     <a:srcRect t="5974" b="6808"/>
                     <a:stretch>
                       <a:fillRect/>
@@ -51954,7 +51984,257 @@
       <w:pPr>
         <w:jc w:val="both"/>
         <w:rPr>
-          <w:rFonts w:ascii="Times New Roman" w:hAnsi="Times New Roman" w:cs="Times New Roman"/>
+          <w:rFonts w:hint="default" w:ascii="Times New Roman" w:hAnsi="Times New Roman"/>
+          <w:sz w:val="28"/>
+          <w:szCs w:val="28"/>
+          <w:lang w:val="en-US"/>
+        </w:rPr>
+      </w:pPr>
+      <w:r>
+        <w:rPr>
+          <w:rFonts w:hint="default" w:ascii="Times New Roman" w:hAnsi="Times New Roman"/>
+          <w:sz w:val="28"/>
+          <w:szCs w:val="28"/>
+          <w:lang w:val="en-US"/>
+        </w:rPr>
+        <w:t xml:space="preserve"> 0.10 0.20 0.40 0.00 0.30 0.20</w:t>
+      </w:r>
+    </w:p>
+    <w:p>
+      <w:pPr>
+        <w:jc w:val="both"/>
+        <w:rPr>
+          <w:rFonts w:hint="default" w:ascii="Times New Roman" w:hAnsi="Times New Roman" w:cs="Times New Roman"/>
+          <w:sz w:val="28"/>
+          <w:szCs w:val="28"/>
+          <w:lang w:val="en-US"/>
+        </w:rPr>
+      </w:pPr>
+      <w:r>
+        <w:rPr>
+          <w:rFonts w:hint="default" w:ascii="Times New Roman" w:hAnsi="Times New Roman" w:cs="Times New Roman"/>
+          <w:sz w:val="28"/>
+          <w:szCs w:val="28"/>
+          <w:lang w:val="en-US"/>
+        </w:rPr>
+        <w:t xml:space="preserve"> 0.10 0.50 0.10 0.10 0.50 0.10</w:t>
+      </w:r>
+    </w:p>
+    <w:p>
+      <w:pPr>
+        <w:jc w:val="both"/>
+        <w:rPr>
+          <w:rFonts w:hint="default" w:ascii="Times New Roman" w:hAnsi="Times New Roman" w:cs="Times New Roman"/>
+          <w:sz w:val="28"/>
+          <w:szCs w:val="28"/>
+          <w:lang w:val="en-US"/>
+        </w:rPr>
+      </w:pPr>
+      <w:r>
+        <w:rPr>
+          <w:rFonts w:hint="default" w:ascii="Times New Roman" w:hAnsi="Times New Roman" w:cs="Times New Roman"/>
+          <w:sz w:val="28"/>
+          <w:szCs w:val="28"/>
+          <w:lang w:val="en-US"/>
+        </w:rPr>
+        <w:t xml:space="preserve"> 0.00 0.00 0.30 0.10 0.10 0.00</w:t>
+      </w:r>
+    </w:p>
+    <w:p>
+      <w:pPr>
+        <w:jc w:val="both"/>
+        <w:rPr>
+          <w:rFonts w:hint="default" w:ascii="Times New Roman" w:hAnsi="Times New Roman" w:cs="Times New Roman"/>
+          <w:sz w:val="28"/>
+          <w:szCs w:val="28"/>
+          <w:lang w:val="en-US"/>
+        </w:rPr>
+      </w:pPr>
+      <w:r>
+        <w:rPr>
+          <w:rFonts w:hint="default" w:ascii="Times New Roman" w:hAnsi="Times New Roman" w:cs="Times New Roman"/>
+          <w:sz w:val="28"/>
+          <w:szCs w:val="28"/>
+          <w:lang w:val="en-US"/>
+        </w:rPr>
+        <w:t xml:space="preserve"> 0.30 0.20 0.10 0.30 0.40 0.30</w:t>
+      </w:r>
+    </w:p>
+    <w:p>
+      <w:pPr>
+        <w:jc w:val="both"/>
+        <w:rPr>
+          <w:rFonts w:hint="default" w:ascii="Times New Roman" w:hAnsi="Times New Roman" w:cs="Times New Roman"/>
+          <w:sz w:val="28"/>
+          <w:szCs w:val="28"/>
+          <w:lang w:val="en-US"/>
+        </w:rPr>
+      </w:pPr>
+      <w:r>
+        <w:rPr>
+          <w:rFonts w:hint="default" w:ascii="Times New Roman" w:hAnsi="Times New Roman" w:cs="Times New Roman"/>
+          <w:sz w:val="28"/>
+          <w:szCs w:val="28"/>
+          <w:lang w:val="en-US"/>
+        </w:rPr>
+        <w:t xml:space="preserve"> 0.10 0.30 0.20 0.10 0.00 0.00</w:t>
+      </w:r>
+    </w:p>
+    <w:p>
+      <w:pPr>
+        <w:jc w:val="both"/>
+        <w:rPr>
+          <w:rFonts w:hint="default" w:ascii="Times New Roman" w:hAnsi="Times New Roman" w:cs="Times New Roman"/>
+          <w:sz w:val="28"/>
+          <w:szCs w:val="28"/>
+          <w:lang w:val="en-US"/>
+        </w:rPr>
+      </w:pPr>
+      <w:r>
+        <w:rPr>
+          <w:rFonts w:hint="default" w:ascii="Times New Roman" w:hAnsi="Times New Roman" w:cs="Times New Roman"/>
+          <w:sz w:val="28"/>
+          <w:szCs w:val="28"/>
+          <w:lang w:val="en-US"/>
+        </w:rPr>
+        <w:t xml:space="preserve"> 0.00 0.10 0.10 0.10 0.10 0.10</w:t>
+      </w:r>
+    </w:p>
+    <w:p>
+      <w:pPr>
+        <w:jc w:val="both"/>
+        <w:rPr>
+          <w:rFonts w:hint="default" w:ascii="Times New Roman" w:hAnsi="Times New Roman" w:cs="Times New Roman"/>
+          <w:sz w:val="28"/>
+          <w:szCs w:val="28"/>
+          <w:lang w:val="en-US"/>
+        </w:rPr>
+      </w:pPr>
+    </w:p>
+    <w:p>
+      <w:pPr>
+        <w:jc w:val="both"/>
+        <w:rPr>
+          <w:rFonts w:hint="default" w:ascii="Times New Roman" w:hAnsi="Times New Roman" w:cs="Times New Roman"/>
+          <w:sz w:val="28"/>
+          <w:szCs w:val="28"/>
+          <w:lang w:val="en-US"/>
+        </w:rPr>
+      </w:pPr>
+      <w:r>
+        <w:rPr>
+          <w:rFonts w:hint="default" w:ascii="Times New Roman" w:hAnsi="Times New Roman" w:cs="Times New Roman"/>
+          <w:sz w:val="28"/>
+          <w:szCs w:val="28"/>
+          <w:lang w:val="uk-UA"/>
+        </w:rPr>
+        <w:t>Для елемента (1</w:t>
+      </w:r>
+      <w:r>
+        <w:rPr>
+          <w:rFonts w:hint="default" w:ascii="Times New Roman" w:hAnsi="Times New Roman" w:cs="Times New Roman"/>
+          <w:sz w:val="28"/>
+          <w:szCs w:val="28"/>
+          <w:lang w:val="en-US"/>
+        </w:rPr>
+        <w:t xml:space="preserve">; 1): </w:t>
+      </w:r>
+      <w:r>
+        <w:rPr>
+          <w:rFonts w:hint="default" w:ascii="Times New Roman" w:hAnsi="Times New Roman" w:cs="Times New Roman"/>
+          <w:sz w:val="28"/>
+          <w:szCs w:val="28"/>
+          <w:lang w:val="uk-UA"/>
+        </w:rPr>
+        <w:t>min {0</w:t>
+      </w:r>
+      <w:r>
+        <w:rPr>
+          <w:rFonts w:hint="default" w:ascii="Times New Roman" w:hAnsi="Times New Roman" w:cs="Times New Roman"/>
+          <w:sz w:val="28"/>
+          <w:szCs w:val="28"/>
+          <w:lang w:val="en-US"/>
+        </w:rPr>
+        <w:t>.</w:t>
+      </w:r>
+      <w:r>
+        <w:rPr>
+          <w:rFonts w:hint="default" w:ascii="Times New Roman" w:hAnsi="Times New Roman" w:cs="Times New Roman"/>
+          <w:sz w:val="28"/>
+          <w:szCs w:val="28"/>
+          <w:lang w:val="uk-UA"/>
+        </w:rPr>
+        <w:t xml:space="preserve">2, </w:t>
+      </w:r>
+      <w:r>
+        <w:rPr>
+          <w:rFonts w:hint="default" w:ascii="Times New Roman" w:hAnsi="Times New Roman" w:cs="Times New Roman"/>
+          <w:sz w:val="28"/>
+          <w:szCs w:val="28"/>
+          <w:lang w:val="en-US"/>
+        </w:rPr>
+        <w:t>1.0</w:t>
+      </w:r>
+      <w:r>
+        <w:rPr>
+          <w:rFonts w:hint="default" w:ascii="Times New Roman" w:hAnsi="Times New Roman" w:cs="Times New Roman"/>
+          <w:sz w:val="28"/>
+          <w:szCs w:val="28"/>
+          <w:lang w:val="uk-UA"/>
+        </w:rPr>
+        <w:t>, 0.4, 0.</w:t>
+      </w:r>
+      <w:r>
+        <w:rPr>
+          <w:rFonts w:hint="default" w:ascii="Times New Roman" w:hAnsi="Times New Roman" w:cs="Times New Roman"/>
+          <w:sz w:val="28"/>
+          <w:szCs w:val="28"/>
+          <w:lang w:val="en-US"/>
+        </w:rPr>
+        <w:t>3</w:t>
+      </w:r>
+      <w:r>
+        <w:rPr>
+          <w:rFonts w:hint="default" w:ascii="Times New Roman" w:hAnsi="Times New Roman" w:cs="Times New Roman"/>
+          <w:sz w:val="28"/>
+          <w:szCs w:val="28"/>
+          <w:lang w:val="uk-UA"/>
+        </w:rPr>
+        <w:t>, 0.</w:t>
+      </w:r>
+      <w:r>
+        <w:rPr>
+          <w:rFonts w:hint="default" w:ascii="Times New Roman" w:hAnsi="Times New Roman" w:cs="Times New Roman"/>
+          <w:sz w:val="28"/>
+          <w:szCs w:val="28"/>
+          <w:lang w:val="en-US"/>
+        </w:rPr>
+        <w:t>1</w:t>
+      </w:r>
+      <w:r>
+        <w:rPr>
+          <w:rFonts w:hint="default" w:ascii="Times New Roman" w:hAnsi="Times New Roman" w:cs="Times New Roman"/>
+          <w:sz w:val="28"/>
+          <w:szCs w:val="28"/>
+          <w:lang w:val="uk-UA"/>
+        </w:rPr>
+        <w:t>} = 0.</w:t>
+      </w:r>
+      <w:r>
+        <w:rPr>
+          <w:rFonts w:hint="default" w:ascii="Times New Roman" w:hAnsi="Times New Roman" w:cs="Times New Roman"/>
+          <w:sz w:val="28"/>
+          <w:szCs w:val="28"/>
+          <w:lang w:val="en-US"/>
+        </w:rPr>
+        <w:t>1</w:t>
+      </w:r>
+    </w:p>
+    <w:p>
+      <w:pPr>
+        <w:jc w:val="both"/>
+        <w:rPr>
+          <w:rFonts w:hint="default" w:ascii="Times New Roman" w:hAnsi="Times New Roman" w:cs="Times New Roman"/>
           <w:sz w:val="28"/>
           <w:szCs w:val="28"/>
           <w:lang w:val="en-US"/>
@@ -51964,7 +52244,7 @@
     <w:p>
       <w:pPr>
         <w:rPr>
-          <w:rFonts w:ascii="Times New Roman" w:hAnsi="Times New Roman" w:cs="Times New Roman"/>
+          <w:rFonts w:hint="default" w:ascii="Times New Roman" w:hAnsi="Times New Roman" w:cs="Times New Roman"/>
           <w:sz w:val="28"/>
           <w:szCs w:val="28"/>
           <w:lang w:val="uk-UA"/>
@@ -51972,7 +52252,7 @@
       </w:pPr>
       <w:r>
         <w:rPr>
-          <w:rFonts w:ascii="Times New Roman" w:hAnsi="Times New Roman" w:cs="Times New Roman"/>
+          <w:rFonts w:hint="default" w:ascii="Times New Roman" w:hAnsi="Times New Roman" w:cs="Times New Roman"/>
           <w:sz w:val="28"/>
           <w:szCs w:val="28"/>
           <w:lang w:val="uk-UA"/>
@@ -51983,8 +52263,14 @@
     <w:p>
       <w:pPr>
         <w:jc w:val="both"/>
+        <w:rPr>
+          <w:rFonts w:hint="default" w:ascii="Times New Roman" w:hAnsi="Times New Roman" w:cs="Times New Roman"/>
+        </w:rPr>
       </w:pPr>
       <w:r>
+        <w:rPr>
+          <w:rFonts w:hint="default" w:ascii="Times New Roman" w:hAnsi="Times New Roman" w:cs="Times New Roman"/>
+        </w:rPr>
         <w:drawing>
           <wp:inline distT="0" distB="0" distL="114300" distR="114300">
             <wp:extent cx="2867025" cy="1038225"/>
@@ -52003,7 +52289,7 @@
                     </pic:cNvPicPr>
                   </pic:nvPicPr>
                   <pic:blipFill>
-                    <a:blip r:embed="rId18"/>
+                    <a:blip r:embed="rId23"/>
                     <a:stretch>
                       <a:fillRect/>
                     </a:stretch>
@@ -52031,13 +52317,20 @@
     <w:p>
       <w:pPr>
         <w:jc w:val="both"/>
+        <w:rPr>
+          <w:rFonts w:hint="default" w:ascii="Times New Roman" w:hAnsi="Times New Roman" w:cs="Times New Roman"/>
+        </w:rPr>
       </w:pPr>
       <w:r>
+        <w:rPr>
+          <w:rFonts w:hint="default" w:ascii="Times New Roman" w:hAnsi="Times New Roman" w:cs="Times New Roman"/>
+          <w:lang w:val="en-US"/>
+        </w:rPr>
         <w:drawing>
-          <wp:inline distT="0" distB="0" distL="114300" distR="114300">
-            <wp:extent cx="5267960" cy="804545"/>
-            <wp:effectExtent l="0" t="0" r="5080" b="3175"/>
-            <wp:docPr id="5" name="Picture 2"/>
+          <wp:inline distT="0" distB="0" distL="0" distR="0">
+            <wp:extent cx="4479925" cy="2252980"/>
+            <wp:effectExtent l="0" t="0" r="635" b="2540"/>
+            <wp:docPr id="19" name="Рисунок 28"/>
             <wp:cNvGraphicFramePr>
               <a:graphicFrameLocks xmlns:a="http://schemas.openxmlformats.org/drawingml/2006/main" noChangeAspect="1"/>
             </wp:cNvGraphicFramePr>
@@ -52045,13 +52338,13 @@
               <a:graphicData uri="http://schemas.openxmlformats.org/drawingml/2006/picture">
                 <pic:pic xmlns:pic="http://schemas.openxmlformats.org/drawingml/2006/picture">
                   <pic:nvPicPr>
-                    <pic:cNvPr id="5" name="Picture 2"/>
+                    <pic:cNvPr id="19" name="Рисунок 28"/>
                     <pic:cNvPicPr>
                       <a:picLocks noChangeAspect="1"/>
                     </pic:cNvPicPr>
                   </pic:nvPicPr>
                   <pic:blipFill>
-                    <a:blip r:embed="rId19"/>
+                    <a:blip r:embed="rId11"/>
                     <a:stretch>
                       <a:fillRect/>
                     </a:stretch>
@@ -52059,21 +52352,193 @@
                   <pic:spPr>
                     <a:xfrm>
                       <a:off x="0" y="0"/>
-                      <a:ext cx="5267960" cy="804545"/>
+                      <a:ext cx="4511983" cy="2269255"/>
                     </a:xfrm>
                     <a:prstGeom prst="rect">
                       <a:avLst/>
                     </a:prstGeom>
-                    <a:noFill/>
-                    <a:ln>
-                      <a:noFill/>
-                    </a:ln>
                   </pic:spPr>
                 </pic:pic>
               </a:graphicData>
             </a:graphic>
           </wp:inline>
         </w:drawing>
+      </w:r>
+    </w:p>
+    <w:p>
+      <w:pPr>
+        <w:jc w:val="both"/>
+        <w:rPr>
+          <w:rFonts w:hint="default" w:ascii="Times New Roman" w:hAnsi="Times New Roman" w:cs="Times New Roman"/>
+          <w:sz w:val="28"/>
+          <w:szCs w:val="28"/>
+        </w:rPr>
+      </w:pPr>
+      <w:r>
+        <w:rPr>
+          <w:rFonts w:hint="default" w:ascii="Times New Roman" w:hAnsi="Times New Roman" w:cs="Times New Roman"/>
+          <w:sz w:val="28"/>
+          <w:szCs w:val="28"/>
+        </w:rPr>
+        <w:t xml:space="preserve"> 0.00 0.10 0.40 0.00 0.20 0.20</w:t>
+      </w:r>
+    </w:p>
+    <w:p>
+      <w:pPr>
+        <w:jc w:val="both"/>
+        <w:rPr>
+          <w:rFonts w:hint="default" w:ascii="Times New Roman" w:hAnsi="Times New Roman" w:cs="Times New Roman"/>
+          <w:sz w:val="28"/>
+          <w:szCs w:val="28"/>
+        </w:rPr>
+      </w:pPr>
+      <w:r>
+        <w:rPr>
+          <w:rFonts w:hint="default" w:ascii="Times New Roman" w:hAnsi="Times New Roman" w:cs="Times New Roman"/>
+          <w:sz w:val="28"/>
+          <w:szCs w:val="28"/>
+        </w:rPr>
+        <w:t xml:space="preserve"> 0.00 0.00 0.10 0.00 0.20 0.00</w:t>
+      </w:r>
+    </w:p>
+    <w:p>
+      <w:pPr>
+        <w:jc w:val="both"/>
+        <w:rPr>
+          <w:rFonts w:hint="default" w:ascii="Times New Roman" w:hAnsi="Times New Roman" w:cs="Times New Roman"/>
+          <w:sz w:val="28"/>
+          <w:szCs w:val="28"/>
+        </w:rPr>
+      </w:pPr>
+      <w:r>
+        <w:rPr>
+          <w:rFonts w:hint="default" w:ascii="Times New Roman" w:hAnsi="Times New Roman" w:cs="Times New Roman"/>
+          <w:sz w:val="28"/>
+          <w:szCs w:val="28"/>
+        </w:rPr>
+        <w:t xml:space="preserve"> 0.00 0.00 0.00 0.00 0.00 0.00 </w:t>
+      </w:r>
+    </w:p>
+    <w:p>
+      <w:pPr>
+        <w:jc w:val="both"/>
+        <w:rPr>
+          <w:rFonts w:hint="default" w:ascii="Times New Roman" w:hAnsi="Times New Roman" w:cs="Times New Roman"/>
+          <w:sz w:val="28"/>
+          <w:szCs w:val="28"/>
+        </w:rPr>
+      </w:pPr>
+      <w:r>
+        <w:rPr>
+          <w:rFonts w:hint="default" w:ascii="Times New Roman" w:hAnsi="Times New Roman" w:cs="Times New Roman"/>
+          <w:sz w:val="28"/>
+          <w:szCs w:val="28"/>
+        </w:rPr>
+        <w:t xml:space="preserve"> 0.30 0.10 0.00 0.00 0.30 0.20</w:t>
+      </w:r>
+    </w:p>
+    <w:p>
+      <w:pPr>
+        <w:jc w:val="both"/>
+        <w:rPr>
+          <w:rFonts w:hint="default" w:ascii="Times New Roman" w:hAnsi="Times New Roman" w:cs="Times New Roman"/>
+          <w:sz w:val="28"/>
+          <w:szCs w:val="28"/>
+        </w:rPr>
+      </w:pPr>
+      <w:r>
+        <w:rPr>
+          <w:rFonts w:hint="default" w:ascii="Times New Roman" w:hAnsi="Times New Roman" w:cs="Times New Roman"/>
+          <w:sz w:val="28"/>
+          <w:szCs w:val="28"/>
+        </w:rPr>
+        <w:t xml:space="preserve"> 0.00 0.00 0.10 0.00 0.00 0.00</w:t>
+      </w:r>
+    </w:p>
+    <w:p>
+      <w:pPr>
+        <w:jc w:val="both"/>
+        <w:rPr>
+          <w:rFonts w:hint="default" w:ascii="Times New Roman" w:hAnsi="Times New Roman" w:cs="Times New Roman"/>
+          <w:sz w:val="28"/>
+          <w:szCs w:val="28"/>
+        </w:rPr>
+      </w:pPr>
+      <w:r>
+        <w:rPr>
+          <w:rFonts w:hint="default" w:ascii="Times New Roman" w:hAnsi="Times New Roman" w:cs="Times New Roman"/>
+          <w:sz w:val="28"/>
+          <w:szCs w:val="28"/>
+        </w:rPr>
+        <w:t xml:space="preserve"> 0.00 0.00 0.10 0.00 0.10 0.00</w:t>
+      </w:r>
+    </w:p>
+    <w:p>
+      <w:pPr>
+        <w:jc w:val="both"/>
+        <w:rPr>
+          <w:rFonts w:hint="default" w:ascii="Times New Roman" w:hAnsi="Times New Roman" w:cs="Times New Roman"/>
+          <w:sz w:val="28"/>
+          <w:szCs w:val="28"/>
+        </w:rPr>
+      </w:pPr>
+    </w:p>
+    <w:p>
+      <w:pPr>
+        <w:jc w:val="both"/>
+        <w:rPr>
+          <w:rFonts w:hint="default" w:ascii="Times New Roman" w:hAnsi="Times New Roman" w:cs="Times New Roman"/>
+          <w:sz w:val="28"/>
+          <w:szCs w:val="28"/>
+          <w:lang w:val="en-US"/>
+        </w:rPr>
+      </w:pPr>
+      <w:r>
+        <w:rPr>
+          <w:rFonts w:hint="default" w:ascii="Times New Roman" w:hAnsi="Times New Roman" w:cs="Times New Roman"/>
+          <w:sz w:val="28"/>
+          <w:szCs w:val="28"/>
+          <w:lang w:val="uk-UA"/>
+        </w:rPr>
+        <w:t>Для елемента (</w:t>
+      </w:r>
+      <w:r>
+        <w:rPr>
+          <w:rFonts w:hint="default" w:ascii="Times New Roman" w:hAnsi="Times New Roman" w:cs="Times New Roman"/>
+          <w:sz w:val="28"/>
+          <w:szCs w:val="28"/>
+          <w:lang w:val="en-US"/>
+        </w:rPr>
+        <w:t>2; 1): 0.1 &lt; 0.2 =&gt; 0</w:t>
+      </w:r>
+    </w:p>
+    <w:p>
+      <w:pPr>
+        <w:jc w:val="both"/>
+        <w:rPr>
+          <w:rFonts w:hint="default" w:ascii="Times New Roman" w:hAnsi="Times New Roman" w:cs="Times New Roman"/>
+          <w:sz w:val="28"/>
+          <w:szCs w:val="28"/>
+          <w:lang w:val="uk-UA"/>
+        </w:rPr>
+      </w:pPr>
+      <w:r>
+        <w:rPr>
+          <w:rFonts w:hint="default" w:ascii="Times New Roman" w:hAnsi="Times New Roman" w:cs="Times New Roman"/>
+          <w:sz w:val="28"/>
+          <w:szCs w:val="28"/>
+          <w:lang w:val="uk-UA"/>
+        </w:rPr>
+        <w:t>Для елемента (</w:t>
+      </w:r>
+      <w:r>
+        <w:rPr>
+          <w:rFonts w:hint="default" w:ascii="Times New Roman" w:hAnsi="Times New Roman" w:cs="Times New Roman"/>
+          <w:sz w:val="28"/>
+          <w:szCs w:val="28"/>
+          <w:lang w:val="en-US"/>
+        </w:rPr>
+        <w:t>1; 2): 0.2 &lt; 0.1 =&gt; 0.2 - 0.1 = 0.1</w:t>
       </w:r>
     </w:p>
     <w:p>
@@ -52139,7 +52604,7 @@
           <w:rFonts w:ascii="Times New Roman" w:hAnsi="Times New Roman" w:cs="Times New Roman"/>
           <w:sz w:val="28"/>
           <w:szCs w:val="28"/>
-          <w:lang w:val="uk-UA"/>
+          <w:lang w:val="en-US"/>
         </w:rPr>
       </w:pPr>
       <w:r>
@@ -52167,7 +52632,7 @@
                     </pic:cNvPicPr>
                   </pic:nvPicPr>
                   <pic:blipFill>
-                    <a:blip r:embed="rId20"/>
+                    <a:blip r:embed="rId24"/>
                     <a:stretch>
                       <a:fillRect/>
                     </a:stretch>
@@ -52186,6 +52651,75 @@
             </a:graphic>
           </wp:inline>
         </w:drawing>
+      </w:r>
+    </w:p>
+    <w:p>
+      <w:pPr>
+        <w:tabs>
+          <w:tab w:val="left" w:pos="2170"/>
+        </w:tabs>
+        <w:spacing w:before="240" w:after="0"/>
+        <w:jc w:val="both"/>
+        <w:rPr>
+          <w:rFonts w:hint="default" w:ascii="Times New Roman" w:hAnsi="Times New Roman"/>
+          <w:sz w:val="28"/>
+          <w:szCs w:val="28"/>
+          <w:lang w:val="en-US"/>
+        </w:rPr>
+      </w:pPr>
+      <w:r>
+        <w:rPr>
+          <w:rFonts w:hint="default" w:ascii="Times New Roman" w:hAnsi="Times New Roman"/>
+          <w:sz w:val="28"/>
+          <w:szCs w:val="28"/>
+          <w:lang w:val="en-US"/>
+        </w:rPr>
+        <w:t>0.70 0.90 0.60 1.00 0.70 0.80</w:t>
+      </w:r>
+    </w:p>
+    <w:p>
+      <w:pPr>
+        <w:tabs>
+          <w:tab w:val="left" w:pos="2170"/>
+        </w:tabs>
+        <w:spacing w:before="240" w:after="0"/>
+        <w:jc w:val="both"/>
+        <w:rPr>
+          <w:rFonts w:hint="default" w:ascii="Times New Roman" w:hAnsi="Times New Roman"/>
+          <w:sz w:val="28"/>
+          <w:szCs w:val="28"/>
+          <w:vertAlign w:val="baseline"/>
+          <w:lang w:val="en-US"/>
+        </w:rPr>
+      </w:pPr>
+      <w:r>
+        <w:rPr>
+          <w:rFonts w:hint="default" w:ascii="Times New Roman" w:hAnsi="Times New Roman"/>
+          <w:sz w:val="28"/>
+          <w:szCs w:val="28"/>
+          <w:lang w:val="uk-UA"/>
+        </w:rPr>
+        <w:t>Для μ</w:t>
+      </w:r>
+      <w:r>
+        <w:rPr>
+          <w:rFonts w:hint="default" w:ascii="Times New Roman" w:hAnsi="Times New Roman"/>
+          <w:sz w:val="28"/>
+          <w:szCs w:val="28"/>
+          <w:vertAlign w:val="subscript"/>
+          <w:lang w:val="en-US"/>
+        </w:rPr>
+        <w:t>1</w:t>
+      </w:r>
+      <w:r>
+        <w:rPr>
+          <w:rFonts w:hint="default" w:ascii="Times New Roman" w:hAnsi="Times New Roman"/>
+          <w:sz w:val="28"/>
+          <w:szCs w:val="28"/>
+          <w:vertAlign w:val="baseline"/>
+          <w:lang w:val="en-US"/>
+        </w:rPr>
+        <w:t>: 1- max {0, 0, 0, 0.3, 0, 0} = 1 - 0.3 = 0.7</w:t>
       </w:r>
     </w:p>
     <w:p>
@@ -52232,7 +52766,7 @@
           <w:rFonts w:ascii="Times New Roman" w:hAnsi="Times New Roman" w:cs="Times New Roman"/>
           <w:sz w:val="28"/>
           <w:szCs w:val="28"/>
-          <w:lang w:val="uk-UA"/>
+          <w:lang w:val="en-US"/>
         </w:rPr>
       </w:pPr>
       <w:r>
@@ -52260,7 +52794,7 @@
                     </pic:cNvPicPr>
                   </pic:nvPicPr>
                   <pic:blipFill>
-                    <a:blip r:embed="rId21"/>
+                    <a:blip r:embed="rId25"/>
                     <a:stretch>
                       <a:fillRect/>
                     </a:stretch>
@@ -52283,6 +52817,558 @@
     </w:p>
     <w:p>
       <w:pPr>
+        <w:jc w:val="both"/>
+        <w:rPr>
+          <w:rFonts w:hint="default" w:ascii="Times New Roman" w:hAnsi="Times New Roman"/>
+          <w:sz w:val="28"/>
+          <w:szCs w:val="28"/>
+        </w:rPr>
+      </w:pPr>
+      <w:r>
+        <w:rPr>
+          <w:rFonts w:hint="default" w:ascii="Times New Roman" w:hAnsi="Times New Roman"/>
+          <w:sz w:val="28"/>
+          <w:szCs w:val="28"/>
+        </w:rPr>
+        <w:t xml:space="preserve"> 0.55 0.55 0.62 0.22 0.66 0.59</w:t>
+      </w:r>
+    </w:p>
+    <w:p>
+      <w:pPr>
+        <w:jc w:val="both"/>
+        <w:rPr>
+          <w:rFonts w:hint="default" w:ascii="Times New Roman" w:hAnsi="Times New Roman"/>
+          <w:sz w:val="28"/>
+          <w:szCs w:val="28"/>
+        </w:rPr>
+      </w:pPr>
+      <w:r>
+        <w:rPr>
+          <w:rFonts w:hint="default" w:ascii="Times New Roman" w:hAnsi="Times New Roman"/>
+          <w:sz w:val="28"/>
+          <w:szCs w:val="28"/>
+        </w:rPr>
+        <w:t xml:space="preserve"> 0.47 0.89 0.43 0.42 0.65 0.44</w:t>
+      </w:r>
+    </w:p>
+    <w:p>
+      <w:pPr>
+        <w:jc w:val="both"/>
+        <w:rPr>
+          <w:rFonts w:hint="default" w:ascii="Times New Roman" w:hAnsi="Times New Roman"/>
+          <w:sz w:val="28"/>
+          <w:szCs w:val="28"/>
+        </w:rPr>
+      </w:pPr>
+      <w:r>
+        <w:rPr>
+          <w:rFonts w:hint="default" w:ascii="Times New Roman" w:hAnsi="Times New Roman"/>
+          <w:sz w:val="28"/>
+          <w:szCs w:val="28"/>
+        </w:rPr>
+        <w:t xml:space="preserve"> 0.49 0.25 0.76 0.25 0.56 0.54</w:t>
+      </w:r>
+    </w:p>
+    <w:p>
+      <w:pPr>
+        <w:jc w:val="both"/>
+        <w:rPr>
+          <w:rFonts w:hint="default" w:ascii="Times New Roman" w:hAnsi="Times New Roman"/>
+          <w:sz w:val="28"/>
+          <w:szCs w:val="28"/>
+        </w:rPr>
+      </w:pPr>
+      <w:r>
+        <w:rPr>
+          <w:rFonts w:hint="default" w:ascii="Times New Roman" w:hAnsi="Times New Roman"/>
+          <w:sz w:val="28"/>
+          <w:szCs w:val="28"/>
+        </w:rPr>
+        <w:t xml:space="preserve"> 0.66 0.53 0.50 0.80 0.67 0.47</w:t>
+      </w:r>
+    </w:p>
+    <w:p>
+      <w:pPr>
+        <w:jc w:val="both"/>
+        <w:rPr>
+          <w:rFonts w:hint="default" w:ascii="Times New Roman" w:hAnsi="Times New Roman"/>
+          <w:sz w:val="28"/>
+          <w:szCs w:val="28"/>
+        </w:rPr>
+      </w:pPr>
+      <w:r>
+        <w:rPr>
+          <w:rFonts w:hint="default" w:ascii="Times New Roman" w:hAnsi="Times New Roman"/>
+          <w:sz w:val="28"/>
+          <w:szCs w:val="28"/>
+        </w:rPr>
+        <w:t xml:space="preserve"> 0.37 0.55 0.46 0.26 0.65 0.20</w:t>
+      </w:r>
+    </w:p>
+    <w:p>
+      <w:pPr>
+        <w:jc w:val="both"/>
+        <w:rPr>
+          <w:rFonts w:hint="default" w:ascii="Times New Roman" w:hAnsi="Times New Roman"/>
+          <w:sz w:val="28"/>
+          <w:szCs w:val="28"/>
+        </w:rPr>
+      </w:pPr>
+      <w:r>
+        <w:rPr>
+          <w:rFonts w:hint="default" w:ascii="Times New Roman" w:hAnsi="Times New Roman"/>
+          <w:sz w:val="28"/>
+          <w:szCs w:val="28"/>
+        </w:rPr>
+        <w:t xml:space="preserve"> 0.41 0.31 0.62 0.18 0.28 0.69</w:t>
+      </w:r>
+    </w:p>
+    <w:p>
+      <w:pPr>
+        <w:tabs>
+          <w:tab w:val="left" w:pos="2170"/>
+        </w:tabs>
+        <w:spacing w:before="240" w:after="0"/>
+        <w:rPr>
+          <w:rFonts w:hint="default" w:ascii="Times New Roman" w:hAnsi="Times New Roman" w:cs="Times New Roman"/>
+          <w:sz w:val="28"/>
+          <w:szCs w:val="28"/>
+          <w:vertAlign w:val="baseline"/>
+          <w:lang w:val="en-US"/>
+        </w:rPr>
+      </w:pPr>
+      <w:r>
+        <w:rPr>
+          <w:rFonts w:ascii="Times New Roman" w:hAnsi="Times New Roman" w:cs="Times New Roman"/>
+          <w:sz w:val="28"/>
+          <w:szCs w:val="28"/>
+          <w:lang w:val="uk-UA"/>
+        </w:rPr>
+        <w:t>λ</w:t>
+      </w:r>
+      <w:r>
+        <w:rPr>
+          <w:rFonts w:hint="default" w:ascii="Times New Roman" w:hAnsi="Times New Roman" w:cs="Times New Roman"/>
+          <w:sz w:val="28"/>
+          <w:szCs w:val="28"/>
+          <w:vertAlign w:val="subscript"/>
+          <w:lang w:val="en-US"/>
+        </w:rPr>
+        <w:t xml:space="preserve">1 </w:t>
+      </w:r>
+      <w:r>
+        <w:rPr>
+          <w:rFonts w:hint="default" w:ascii="Times New Roman" w:hAnsi="Times New Roman" w:cs="Times New Roman"/>
+          <w:sz w:val="28"/>
+          <w:szCs w:val="28"/>
+          <w:vertAlign w:val="baseline"/>
+          <w:lang w:val="en-US"/>
+        </w:rPr>
+        <w:t xml:space="preserve">= 0.2   </w:t>
+      </w:r>
+      <w:r>
+        <w:rPr>
+          <w:rFonts w:ascii="Times New Roman" w:hAnsi="Times New Roman" w:cs="Times New Roman"/>
+          <w:sz w:val="28"/>
+          <w:szCs w:val="28"/>
+          <w:lang w:val="uk-UA"/>
+        </w:rPr>
+        <w:t>λ</w:t>
+      </w:r>
+      <w:r>
+        <w:rPr>
+          <w:rFonts w:hint="default" w:ascii="Times New Roman" w:hAnsi="Times New Roman" w:cs="Times New Roman"/>
+          <w:sz w:val="28"/>
+          <w:szCs w:val="28"/>
+          <w:vertAlign w:val="subscript"/>
+          <w:lang w:val="en-US"/>
+        </w:rPr>
+        <w:t xml:space="preserve">2 </w:t>
+      </w:r>
+      <w:r>
+        <w:rPr>
+          <w:rFonts w:hint="default" w:ascii="Times New Roman" w:hAnsi="Times New Roman" w:cs="Times New Roman"/>
+          <w:sz w:val="28"/>
+          <w:szCs w:val="28"/>
+          <w:vertAlign w:val="baseline"/>
+          <w:lang w:val="en-US"/>
+        </w:rPr>
+        <w:t xml:space="preserve">= 0.42  </w:t>
+      </w:r>
+      <w:r>
+        <w:rPr>
+          <w:rFonts w:ascii="Times New Roman" w:hAnsi="Times New Roman" w:cs="Times New Roman"/>
+          <w:sz w:val="28"/>
+          <w:szCs w:val="28"/>
+          <w:lang w:val="uk-UA"/>
+        </w:rPr>
+        <w:t>λ</w:t>
+      </w:r>
+      <w:r>
+        <w:rPr>
+          <w:rFonts w:hint="default" w:ascii="Times New Roman" w:hAnsi="Times New Roman" w:cs="Times New Roman"/>
+          <w:sz w:val="28"/>
+          <w:szCs w:val="28"/>
+          <w:vertAlign w:val="subscript"/>
+          <w:lang w:val="en-US"/>
+        </w:rPr>
+        <w:t xml:space="preserve">3 </w:t>
+      </w:r>
+      <w:r>
+        <w:rPr>
+          <w:rFonts w:hint="default" w:ascii="Times New Roman" w:hAnsi="Times New Roman" w:cs="Times New Roman"/>
+          <w:sz w:val="28"/>
+          <w:szCs w:val="28"/>
+          <w:vertAlign w:val="baseline"/>
+          <w:lang w:val="en-US"/>
+        </w:rPr>
+        <w:t xml:space="preserve">= 0.11  </w:t>
+      </w:r>
+      <w:r>
+        <w:rPr>
+          <w:rFonts w:ascii="Times New Roman" w:hAnsi="Times New Roman" w:cs="Times New Roman"/>
+          <w:sz w:val="28"/>
+          <w:szCs w:val="28"/>
+          <w:lang w:val="uk-UA"/>
+        </w:rPr>
+        <w:t>λ</w:t>
+      </w:r>
+      <w:r>
+        <w:rPr>
+          <w:rFonts w:hint="default" w:ascii="Times New Roman" w:hAnsi="Times New Roman" w:cs="Times New Roman"/>
+          <w:sz w:val="28"/>
+          <w:szCs w:val="28"/>
+          <w:vertAlign w:val="subscript"/>
+          <w:lang w:val="en-US"/>
+        </w:rPr>
+        <w:t xml:space="preserve">4 </w:t>
+      </w:r>
+      <w:r>
+        <w:rPr>
+          <w:rFonts w:hint="default" w:ascii="Times New Roman" w:hAnsi="Times New Roman" w:cs="Times New Roman"/>
+          <w:sz w:val="28"/>
+          <w:szCs w:val="28"/>
+          <w:vertAlign w:val="baseline"/>
+          <w:lang w:val="en-US"/>
+        </w:rPr>
+        <w:t xml:space="preserve">= 0.07   </w:t>
+      </w:r>
+      <w:r>
+        <w:rPr>
+          <w:rFonts w:ascii="Times New Roman" w:hAnsi="Times New Roman" w:cs="Times New Roman"/>
+          <w:sz w:val="28"/>
+          <w:szCs w:val="28"/>
+          <w:lang w:val="uk-UA"/>
+        </w:rPr>
+        <w:t>λ</w:t>
+      </w:r>
+      <w:r>
+        <w:rPr>
+          <w:rFonts w:hint="default" w:ascii="Times New Roman" w:hAnsi="Times New Roman" w:cs="Times New Roman"/>
+          <w:sz w:val="28"/>
+          <w:szCs w:val="28"/>
+          <w:vertAlign w:val="subscript"/>
+          <w:lang w:val="en-US"/>
+        </w:rPr>
+        <w:t xml:space="preserve">5 </w:t>
+      </w:r>
+      <w:r>
+        <w:rPr>
+          <w:rFonts w:hint="default" w:ascii="Times New Roman" w:hAnsi="Times New Roman" w:cs="Times New Roman"/>
+          <w:sz w:val="28"/>
+          <w:szCs w:val="28"/>
+          <w:vertAlign w:val="baseline"/>
+          <w:lang w:val="en-US"/>
+        </w:rPr>
+        <w:t>= 0.2</w:t>
+      </w:r>
+    </w:p>
+    <w:p>
+      <w:pPr>
+        <w:tabs>
+          <w:tab w:val="left" w:pos="2170"/>
+        </w:tabs>
+        <w:spacing w:before="240" w:after="0"/>
+        <w:rPr>
+          <w:rFonts w:hint="default" w:ascii="Times New Roman" w:hAnsi="Times New Roman" w:cs="Times New Roman"/>
+          <w:sz w:val="28"/>
+          <w:szCs w:val="28"/>
+          <w:vertAlign w:val="baseline"/>
+          <w:lang w:val="en-US"/>
+        </w:rPr>
+      </w:pPr>
+      <w:r>
+        <w:rPr>
+          <w:rFonts w:hint="default" w:ascii="Times New Roman" w:hAnsi="Times New Roman"/>
+          <w:sz w:val="28"/>
+          <w:szCs w:val="28"/>
+          <w:lang w:val="uk-UA"/>
+        </w:rPr>
+        <w:t>μ</w:t>
+      </w:r>
+      <w:r>
+        <w:rPr>
+          <w:rFonts w:hint="default" w:ascii="Times New Roman" w:hAnsi="Times New Roman" w:cs="Times New Roman"/>
+          <w:sz w:val="28"/>
+          <w:szCs w:val="28"/>
+          <w:vertAlign w:val="subscript"/>
+          <w:lang w:val="en-US"/>
+        </w:rPr>
+        <w:t>1</w:t>
+      </w:r>
+      <w:r>
+        <w:rPr>
+          <w:rFonts w:hint="default" w:ascii="Times New Roman" w:hAnsi="Times New Roman" w:cs="Times New Roman"/>
+          <w:sz w:val="28"/>
+          <w:szCs w:val="28"/>
+          <w:vertAlign w:val="baseline"/>
+          <w:lang w:val="uk-UA"/>
+        </w:rPr>
+        <w:t>(1</w:t>
+      </w:r>
+      <w:r>
+        <w:rPr>
+          <w:rFonts w:hint="default" w:ascii="Times New Roman" w:hAnsi="Times New Roman" w:cs="Times New Roman"/>
+          <w:sz w:val="28"/>
+          <w:szCs w:val="28"/>
+          <w:vertAlign w:val="baseline"/>
+          <w:lang w:val="en-US"/>
+        </w:rPr>
+        <w:t>; 1)</w:t>
+      </w:r>
+      <w:r>
+        <w:rPr>
+          <w:rFonts w:hint="default" w:ascii="Times New Roman" w:hAnsi="Times New Roman" w:cs="Times New Roman"/>
+          <w:sz w:val="28"/>
+          <w:szCs w:val="28"/>
+          <w:vertAlign w:val="subscript"/>
+          <w:lang w:val="en-US"/>
+        </w:rPr>
+        <w:t xml:space="preserve"> </w:t>
+      </w:r>
+      <w:r>
+        <w:rPr>
+          <w:rFonts w:hint="default" w:ascii="Times New Roman" w:hAnsi="Times New Roman" w:cs="Times New Roman"/>
+          <w:sz w:val="28"/>
+          <w:szCs w:val="28"/>
+          <w:vertAlign w:val="baseline"/>
+          <w:lang w:val="en-US"/>
+        </w:rPr>
+        <w:t xml:space="preserve">= 0.2  </w:t>
+      </w:r>
+      <w:r>
+        <w:rPr>
+          <w:rFonts w:hint="default" w:ascii="Times New Roman" w:hAnsi="Times New Roman"/>
+          <w:sz w:val="28"/>
+          <w:szCs w:val="28"/>
+          <w:lang w:val="uk-UA"/>
+        </w:rPr>
+        <w:t>μ</w:t>
+      </w:r>
+      <w:r>
+        <w:rPr>
+          <w:rFonts w:hint="default" w:ascii="Times New Roman" w:hAnsi="Times New Roman" w:cs="Times New Roman"/>
+          <w:sz w:val="28"/>
+          <w:szCs w:val="28"/>
+          <w:vertAlign w:val="subscript"/>
+          <w:lang w:val="en-US"/>
+        </w:rPr>
+        <w:t xml:space="preserve">2 </w:t>
+      </w:r>
+      <w:r>
+        <w:rPr>
+          <w:rFonts w:hint="default" w:ascii="Times New Roman" w:hAnsi="Times New Roman" w:cs="Times New Roman"/>
+          <w:sz w:val="28"/>
+          <w:szCs w:val="28"/>
+          <w:vertAlign w:val="baseline"/>
+          <w:lang w:val="uk-UA"/>
+        </w:rPr>
+        <w:t>(1</w:t>
+      </w:r>
+      <w:r>
+        <w:rPr>
+          <w:rFonts w:hint="default" w:ascii="Times New Roman" w:hAnsi="Times New Roman" w:cs="Times New Roman"/>
+          <w:sz w:val="28"/>
+          <w:szCs w:val="28"/>
+          <w:vertAlign w:val="baseline"/>
+          <w:lang w:val="en-US"/>
+        </w:rPr>
+        <w:t xml:space="preserve">; 1)= 1 </w:t>
+      </w:r>
+      <w:r>
+        <w:rPr>
+          <w:rFonts w:hint="default" w:ascii="Times New Roman" w:hAnsi="Times New Roman"/>
+          <w:sz w:val="28"/>
+          <w:szCs w:val="28"/>
+          <w:lang w:val="en-US"/>
+        </w:rPr>
+        <w:t xml:space="preserve"> </w:t>
+      </w:r>
+      <w:r>
+        <w:rPr>
+          <w:rFonts w:hint="default" w:ascii="Times New Roman" w:hAnsi="Times New Roman" w:cs="Times New Roman"/>
+          <w:sz w:val="28"/>
+          <w:szCs w:val="28"/>
+          <w:vertAlign w:val="subscript"/>
+          <w:lang w:val="en-US"/>
+        </w:rPr>
+        <w:t xml:space="preserve">3 </w:t>
+      </w:r>
+      <w:r>
+        <w:rPr>
+          <w:rFonts w:hint="default" w:ascii="Times New Roman" w:hAnsi="Times New Roman" w:cs="Times New Roman"/>
+          <w:sz w:val="28"/>
+          <w:szCs w:val="28"/>
+          <w:vertAlign w:val="baseline"/>
+          <w:lang w:val="uk-UA"/>
+        </w:rPr>
+        <w:t>(1</w:t>
+      </w:r>
+      <w:r>
+        <w:rPr>
+          <w:rFonts w:hint="default" w:ascii="Times New Roman" w:hAnsi="Times New Roman" w:cs="Times New Roman"/>
+          <w:sz w:val="28"/>
+          <w:szCs w:val="28"/>
+          <w:vertAlign w:val="baseline"/>
+          <w:lang w:val="en-US"/>
+        </w:rPr>
+        <w:t xml:space="preserve">; 1)= 0.4  </w:t>
+      </w:r>
+      <w:r>
+        <w:rPr>
+          <w:rFonts w:hint="default" w:ascii="Times New Roman" w:hAnsi="Times New Roman"/>
+          <w:sz w:val="28"/>
+          <w:szCs w:val="28"/>
+          <w:lang w:val="uk-UA"/>
+        </w:rPr>
+        <w:t>μ</w:t>
+      </w:r>
+      <w:r>
+        <w:rPr>
+          <w:rFonts w:hint="default" w:ascii="Times New Roman" w:hAnsi="Times New Roman" w:cs="Times New Roman"/>
+          <w:sz w:val="28"/>
+          <w:szCs w:val="28"/>
+          <w:vertAlign w:val="subscript"/>
+          <w:lang w:val="en-US"/>
+        </w:rPr>
+        <w:t xml:space="preserve">4 </w:t>
+      </w:r>
+      <w:r>
+        <w:rPr>
+          <w:rFonts w:hint="default" w:ascii="Times New Roman" w:hAnsi="Times New Roman" w:cs="Times New Roman"/>
+          <w:sz w:val="28"/>
+          <w:szCs w:val="28"/>
+          <w:vertAlign w:val="baseline"/>
+          <w:lang w:val="uk-UA"/>
+        </w:rPr>
+        <w:t>(1</w:t>
+      </w:r>
+      <w:r>
+        <w:rPr>
+          <w:rFonts w:hint="default" w:ascii="Times New Roman" w:hAnsi="Times New Roman" w:cs="Times New Roman"/>
+          <w:sz w:val="28"/>
+          <w:szCs w:val="28"/>
+          <w:vertAlign w:val="baseline"/>
+          <w:lang w:val="en-US"/>
+        </w:rPr>
+        <w:t xml:space="preserve">; 1)= 0.3   </w:t>
+      </w:r>
+      <w:r>
+        <w:rPr>
+          <w:rFonts w:hint="default" w:ascii="Times New Roman" w:hAnsi="Times New Roman"/>
+          <w:sz w:val="28"/>
+          <w:szCs w:val="28"/>
+          <w:lang w:val="uk-UA"/>
+        </w:rPr>
+        <w:t>μ</w:t>
+      </w:r>
+      <w:r>
+        <w:rPr>
+          <w:rFonts w:hint="default" w:ascii="Times New Roman" w:hAnsi="Times New Roman" w:cs="Times New Roman"/>
+          <w:sz w:val="28"/>
+          <w:szCs w:val="28"/>
+          <w:vertAlign w:val="subscript"/>
+          <w:lang w:val="en-US"/>
+        </w:rPr>
+        <w:t xml:space="preserve">5 </w:t>
+      </w:r>
+      <w:r>
+        <w:rPr>
+          <w:rFonts w:hint="default" w:ascii="Times New Roman" w:hAnsi="Times New Roman" w:cs="Times New Roman"/>
+          <w:sz w:val="28"/>
+          <w:szCs w:val="28"/>
+          <w:vertAlign w:val="baseline"/>
+          <w:lang w:val="uk-UA"/>
+        </w:rPr>
+        <w:t>(1</w:t>
+      </w:r>
+      <w:r>
+        <w:rPr>
+          <w:rFonts w:hint="default" w:ascii="Times New Roman" w:hAnsi="Times New Roman" w:cs="Times New Roman"/>
+          <w:sz w:val="28"/>
+          <w:szCs w:val="28"/>
+          <w:vertAlign w:val="baseline"/>
+          <w:lang w:val="en-US"/>
+        </w:rPr>
+        <w:t>; 1)= 0.1</w:t>
+      </w:r>
+    </w:p>
+    <w:p>
+      <w:pPr>
+        <w:tabs>
+          <w:tab w:val="left" w:pos="2170"/>
+        </w:tabs>
+        <w:spacing w:before="240" w:after="0"/>
+        <w:rPr>
+          <w:rFonts w:hint="default" w:ascii="Times New Roman" w:hAnsi="Times New Roman" w:cs="Times New Roman"/>
+          <w:sz w:val="28"/>
+          <w:szCs w:val="28"/>
+          <w:vertAlign w:val="baseline"/>
+          <w:lang w:val="en-US"/>
+        </w:rPr>
+      </w:pPr>
+      <w:r>
+        <w:rPr>
+          <w:rFonts w:hint="default" w:ascii="Times New Roman" w:hAnsi="Times New Roman" w:cs="Times New Roman"/>
+          <w:sz w:val="28"/>
+          <w:szCs w:val="28"/>
+          <w:vertAlign w:val="baseline"/>
+          <w:lang w:val="uk-UA"/>
+        </w:rPr>
+        <w:t>Для елемента (1</w:t>
+      </w:r>
+      <w:r>
+        <w:rPr>
+          <w:rFonts w:hint="default" w:ascii="Times New Roman" w:hAnsi="Times New Roman" w:cs="Times New Roman"/>
+          <w:sz w:val="28"/>
+          <w:szCs w:val="28"/>
+          <w:vertAlign w:val="baseline"/>
+          <w:lang w:val="en-US"/>
+        </w:rPr>
+        <w:t>; 1): 0.2*0.2 + 0.42*1 + 0.11*0.4 + 0.07*0.3 + 0.2*0.1 = 0.545 ~ 0.55</w:t>
+      </w:r>
+    </w:p>
+    <w:p>
+      <w:pPr>
+        <w:rPr>
+          <w:rFonts w:ascii="Times New Roman" w:hAnsi="Times New Roman" w:cs="Times New Roman"/>
+          <w:sz w:val="28"/>
+          <w:szCs w:val="28"/>
+          <w:lang w:val="uk-UA"/>
+        </w:rPr>
+      </w:pPr>
+      <w:r>
+        <w:rPr>
+          <w:rFonts w:ascii="Times New Roman" w:hAnsi="Times New Roman" w:cs="Times New Roman"/>
+          <w:sz w:val="28"/>
+          <w:szCs w:val="28"/>
+          <w:lang w:val="uk-UA"/>
+        </w:rPr>
+        <w:br w:type="page"/>
+      </w:r>
+    </w:p>
+    <w:p>
+      <w:pPr>
         <w:tabs>
           <w:tab w:val="left" w:pos="2170"/>
         </w:tabs>
@@ -52301,7 +53387,7 @@
           <w:szCs w:val="28"/>
           <w:lang w:val="uk-UA"/>
         </w:rPr>
-        <w:t>5. З отриманим на 4-му кроці новим відношенням переваги Q асоціюють відношення строгої переваги та множину недомінованих альтернатив (аналогічно пп.2,3)</w:t>
+        <w:t xml:space="preserve">5. З отриманим на 4-му кроці новим відношенням переваги Q асоціюють відношення строгої переваги </w:t>
       </w:r>
     </w:p>
     <w:p>
@@ -52315,7 +53401,7 @@
           <w:rFonts w:ascii="Times New Roman" w:hAnsi="Times New Roman" w:cs="Times New Roman"/>
           <w:sz w:val="28"/>
           <w:szCs w:val="28"/>
-          <w:lang w:val="uk-UA"/>
+          <w:lang w:val="en-US"/>
         </w:rPr>
       </w:pPr>
       <w:r>
@@ -52343,7 +53429,7 @@
                     </pic:cNvPicPr>
                   </pic:nvPicPr>
                   <pic:blipFill>
-                    <a:blip r:embed="rId22"/>
+                    <a:blip r:embed="rId26"/>
                     <a:stretch>
                       <a:fillRect/>
                     </a:stretch>
@@ -52362,6 +53448,120 @@
             </a:graphic>
           </wp:inline>
         </w:drawing>
+      </w:r>
+    </w:p>
+    <w:p>
+      <w:pPr>
+        <w:jc w:val="both"/>
+        <w:rPr>
+          <w:rFonts w:hint="default" w:ascii="Times New Roman" w:hAnsi="Times New Roman"/>
+          <w:sz w:val="28"/>
+          <w:szCs w:val="28"/>
+        </w:rPr>
+      </w:pPr>
+      <w:r>
+        <w:rPr>
+          <w:rFonts w:hint="default" w:ascii="Times New Roman" w:hAnsi="Times New Roman"/>
+          <w:sz w:val="28"/>
+          <w:szCs w:val="28"/>
+        </w:rPr>
+        <w:t xml:space="preserve"> 0.00 0.08 0.13 0.00 0.29 0.18</w:t>
+      </w:r>
+    </w:p>
+    <w:p>
+      <w:pPr>
+        <w:jc w:val="both"/>
+        <w:rPr>
+          <w:rFonts w:hint="default" w:ascii="Times New Roman" w:hAnsi="Times New Roman"/>
+          <w:sz w:val="28"/>
+          <w:szCs w:val="28"/>
+        </w:rPr>
+      </w:pPr>
+      <w:r>
+        <w:rPr>
+          <w:rFonts w:hint="default" w:ascii="Times New Roman" w:hAnsi="Times New Roman"/>
+          <w:sz w:val="28"/>
+          <w:szCs w:val="28"/>
+        </w:rPr>
+        <w:t xml:space="preserve"> 0.00 0.00 0.18 0.00 0.10 0.13</w:t>
+      </w:r>
+    </w:p>
+    <w:p>
+      <w:pPr>
+        <w:jc w:val="both"/>
+        <w:rPr>
+          <w:rFonts w:hint="default" w:ascii="Times New Roman" w:hAnsi="Times New Roman"/>
+          <w:sz w:val="28"/>
+          <w:szCs w:val="28"/>
+        </w:rPr>
+      </w:pPr>
+      <w:r>
+        <w:rPr>
+          <w:rFonts w:hint="default" w:ascii="Times New Roman" w:hAnsi="Times New Roman"/>
+          <w:sz w:val="28"/>
+          <w:szCs w:val="28"/>
+        </w:rPr>
+        <w:t xml:space="preserve"> 0.00 0.00 0.00 0.00 0.09 0.00</w:t>
+      </w:r>
+    </w:p>
+    <w:p>
+      <w:pPr>
+        <w:jc w:val="both"/>
+        <w:rPr>
+          <w:rFonts w:hint="default" w:ascii="Times New Roman" w:hAnsi="Times New Roman"/>
+          <w:sz w:val="28"/>
+          <w:szCs w:val="28"/>
+        </w:rPr>
+      </w:pPr>
+      <w:r>
+        <w:rPr>
+          <w:rFonts w:hint="default" w:ascii="Times New Roman" w:hAnsi="Times New Roman"/>
+          <w:sz w:val="28"/>
+          <w:szCs w:val="28"/>
+        </w:rPr>
+        <w:t xml:space="preserve"> 0.44 0.11 0.25 0.00 0.41 0.29</w:t>
+      </w:r>
+    </w:p>
+    <w:p>
+      <w:pPr>
+        <w:jc w:val="both"/>
+        <w:rPr>
+          <w:rFonts w:hint="default" w:ascii="Times New Roman" w:hAnsi="Times New Roman"/>
+          <w:sz w:val="28"/>
+          <w:szCs w:val="28"/>
+        </w:rPr>
+      </w:pPr>
+      <w:r>
+        <w:rPr>
+          <w:rFonts w:hint="default" w:ascii="Times New Roman" w:hAnsi="Times New Roman"/>
+          <w:sz w:val="28"/>
+          <w:szCs w:val="28"/>
+        </w:rPr>
+        <w:t xml:space="preserve"> 0.00 0.00 0.00 0.00 0.00 0.00</w:t>
+      </w:r>
+    </w:p>
+    <w:p>
+      <w:pPr>
+        <w:tabs>
+          <w:tab w:val="left" w:pos="2170"/>
+        </w:tabs>
+        <w:spacing w:after="0"/>
+        <w:ind w:firstLine="140" w:firstLineChars="50"/>
+        <w:jc w:val="left"/>
+        <w:rPr>
+          <w:rFonts w:ascii="Times New Roman" w:hAnsi="Times New Roman" w:cs="Times New Roman"/>
+          <w:sz w:val="28"/>
+          <w:szCs w:val="28"/>
+          <w:lang w:val="uk-UA"/>
+        </w:rPr>
+      </w:pPr>
+      <w:r>
+        <w:rPr>
+          <w:rFonts w:hint="default" w:ascii="Times New Roman" w:hAnsi="Times New Roman"/>
+          <w:sz w:val="28"/>
+          <w:szCs w:val="28"/>
+        </w:rPr>
+        <w:t>0.00 0.00 0.07 0.00 0.08 0.00</w:t>
       </w:r>
     </w:p>
     <w:p>
@@ -52398,7 +53598,7 @@
           <w:rFonts w:ascii="Times New Roman" w:hAnsi="Times New Roman" w:cs="Times New Roman"/>
           <w:sz w:val="28"/>
           <w:szCs w:val="28"/>
-          <w:lang w:val="uk-UA"/>
+          <w:lang w:val="en-US"/>
         </w:rPr>
       </w:pPr>
       <w:r>
@@ -52426,7 +53626,7 @@
                     </pic:cNvPicPr>
                   </pic:nvPicPr>
                   <pic:blipFill>
-                    <a:blip r:embed="rId23"/>
+                    <a:blip r:embed="rId27"/>
                     <a:stretch>
                       <a:fillRect/>
                     </a:stretch>
@@ -52446,6 +53646,61 @@
           </wp:inline>
         </w:drawing>
       </w:r>
+    </w:p>
+    <w:p>
+      <w:pPr>
+        <w:tabs>
+          <w:tab w:val="left" w:pos="2170"/>
+        </w:tabs>
+        <w:spacing w:after="0"/>
+        <w:jc w:val="both"/>
+        <w:rPr>
+          <w:rFonts w:ascii="Times New Roman" w:hAnsi="Times New Roman" w:cs="Times New Roman"/>
+          <w:sz w:val="28"/>
+          <w:szCs w:val="28"/>
+          <w:lang w:val="en-US"/>
+        </w:rPr>
+      </w:pPr>
+    </w:p>
+    <w:p>
+      <w:pPr>
+        <w:tabs>
+          <w:tab w:val="left" w:pos="2170"/>
+        </w:tabs>
+        <w:spacing w:after="0"/>
+        <w:ind w:firstLine="140" w:firstLineChars="50"/>
+        <w:jc w:val="both"/>
+        <w:rPr>
+          <w:rFonts w:hint="default" w:ascii="Times New Roman" w:hAnsi="Times New Roman"/>
+          <w:sz w:val="28"/>
+          <w:szCs w:val="28"/>
+          <w:lang w:val="uk-UA"/>
+        </w:rPr>
+      </w:pPr>
+      <w:r>
+        <w:rPr>
+          <w:rFonts w:hint="default" w:ascii="Times New Roman" w:hAnsi="Times New Roman"/>
+          <w:sz w:val="28"/>
+          <w:szCs w:val="28"/>
+          <w:lang w:val="uk-UA"/>
+        </w:rPr>
+        <w:t>0.56 0.89 0.75 1.00 0.59 0.71</w:t>
+      </w:r>
+    </w:p>
+    <w:p>
+      <w:pPr>
+        <w:tabs>
+          <w:tab w:val="left" w:pos="2170"/>
+        </w:tabs>
+        <w:spacing w:after="0"/>
+        <w:jc w:val="both"/>
+        <w:rPr>
+          <w:rFonts w:hint="default" w:ascii="Times New Roman" w:hAnsi="Times New Roman"/>
+          <w:sz w:val="28"/>
+          <w:szCs w:val="28"/>
+          <w:lang w:val="uk-UA"/>
+        </w:rPr>
+      </w:pPr>
     </w:p>
     <w:p>
       <w:pPr>
@@ -52501,7 +53756,7 @@
                     </pic:cNvPicPr>
                   </pic:nvPicPr>
                   <pic:blipFill>
-                    <a:blip r:embed="rId24"/>
+                    <a:blip r:embed="rId28"/>
                     <a:stretch>
                       <a:fillRect/>
                     </a:stretch>
@@ -52532,6 +53787,219 @@
           <w:lang w:val="uk-UA"/>
         </w:rPr>
       </w:pPr>
+    </w:p>
+    <w:p>
+      <w:pPr>
+        <w:tabs>
+          <w:tab w:val="left" w:pos="2170"/>
+        </w:tabs>
+        <w:spacing w:before="240" w:after="0"/>
+        <w:jc w:val="both"/>
+        <w:rPr>
+          <w:rFonts w:hint="default" w:ascii="Times New Roman" w:hAnsi="Times New Roman"/>
+          <w:sz w:val="28"/>
+          <w:szCs w:val="28"/>
+          <w:lang w:val="en-US"/>
+        </w:rPr>
+      </w:pPr>
+      <w:r>
+        <w:rPr>
+          <w:rFonts w:hint="default" w:ascii="Times New Roman" w:hAnsi="Times New Roman"/>
+          <w:sz w:val="28"/>
+          <w:szCs w:val="28"/>
+          <w:lang w:val="en-US"/>
+        </w:rPr>
+        <w:t>U</w:t>
+      </w:r>
+      <w:r>
+        <w:rPr>
+          <w:rFonts w:hint="default" w:ascii="Times New Roman" w:hAnsi="Times New Roman"/>
+          <w:sz w:val="28"/>
+          <w:szCs w:val="28"/>
+          <w:vertAlign w:val="superscript"/>
+          <w:lang w:val="en-US"/>
+        </w:rPr>
+        <w:t>nd</w:t>
+      </w:r>
+      <w:r>
+        <w:rPr>
+          <w:rFonts w:hint="default" w:ascii="Times New Roman" w:hAnsi="Times New Roman"/>
+          <w:sz w:val="28"/>
+          <w:szCs w:val="28"/>
+          <w:vertAlign w:val="subscript"/>
+          <w:lang w:val="en-US"/>
+        </w:rPr>
+        <w:t xml:space="preserve">P </w:t>
+      </w:r>
+      <w:r>
+        <w:rPr>
+          <w:rFonts w:hint="default" w:ascii="Times New Roman" w:hAnsi="Times New Roman"/>
+          <w:sz w:val="28"/>
+          <w:szCs w:val="28"/>
+          <w:vertAlign w:val="baseline"/>
+          <w:lang w:val="en-US"/>
+        </w:rPr>
+        <w:t xml:space="preserve">= </w:t>
+      </w:r>
+      <w:r>
+        <w:rPr>
+          <w:rFonts w:hint="default" w:ascii="Times New Roman" w:hAnsi="Times New Roman"/>
+          <w:sz w:val="28"/>
+          <w:szCs w:val="28"/>
+          <w:lang w:val="en-US"/>
+        </w:rPr>
+        <w:t>0.70 0.90 0.60 1.00 0.70 0.80</w:t>
+      </w:r>
+    </w:p>
+    <w:p>
+      <w:pPr>
+        <w:tabs>
+          <w:tab w:val="left" w:pos="2170"/>
+        </w:tabs>
+        <w:spacing w:after="0"/>
+        <w:jc w:val="both"/>
+        <w:rPr>
+          <w:rFonts w:hint="default" w:ascii="Times New Roman" w:hAnsi="Times New Roman"/>
+          <w:sz w:val="28"/>
+          <w:szCs w:val="28"/>
+          <w:lang w:val="en-US"/>
+        </w:rPr>
+      </w:pPr>
+      <w:r>
+        <w:rPr>
+          <w:rFonts w:hint="default" w:ascii="Times New Roman" w:hAnsi="Times New Roman"/>
+          <w:sz w:val="28"/>
+          <w:szCs w:val="28"/>
+          <w:lang w:val="en-US"/>
+        </w:rPr>
+        <w:t>U</w:t>
+      </w:r>
+      <w:r>
+        <w:rPr>
+          <w:rFonts w:hint="default" w:ascii="Times New Roman" w:hAnsi="Times New Roman"/>
+          <w:sz w:val="28"/>
+          <w:szCs w:val="28"/>
+          <w:vertAlign w:val="superscript"/>
+          <w:lang w:val="en-US"/>
+        </w:rPr>
+        <w:t>nd</w:t>
+      </w:r>
+      <w:r>
+        <w:rPr>
+          <w:rFonts w:hint="default" w:ascii="Times New Roman" w:hAnsi="Times New Roman"/>
+          <w:sz w:val="28"/>
+          <w:szCs w:val="28"/>
+          <w:vertAlign w:val="subscript"/>
+          <w:lang w:val="en-US"/>
+        </w:rPr>
+        <w:t xml:space="preserve">Q </w:t>
+      </w:r>
+      <w:r>
+        <w:rPr>
+          <w:rFonts w:hint="default" w:ascii="Times New Roman" w:hAnsi="Times New Roman"/>
+          <w:sz w:val="28"/>
+          <w:szCs w:val="28"/>
+          <w:vertAlign w:val="baseline"/>
+          <w:lang w:val="en-US"/>
+        </w:rPr>
+        <w:t xml:space="preserve">= </w:t>
+      </w:r>
+      <w:r>
+        <w:rPr>
+          <w:rFonts w:hint="default" w:ascii="Times New Roman" w:hAnsi="Times New Roman"/>
+          <w:sz w:val="28"/>
+          <w:szCs w:val="28"/>
+          <w:lang w:val="uk-UA"/>
+        </w:rPr>
+        <w:t>0.56 0.89 0.75 1.00 0.59 0.71</w:t>
+      </w:r>
+    </w:p>
+    <w:p>
+      <w:pPr>
+        <w:spacing w:after="0"/>
+        <w:rPr>
+          <w:rFonts w:ascii="Times New Roman" w:hAnsi="Times New Roman" w:cs="Times New Roman"/>
+          <w:sz w:val="28"/>
+          <w:szCs w:val="28"/>
+          <w:lang w:val="uk-UA"/>
+        </w:rPr>
+      </w:pPr>
+    </w:p>
+    <w:p>
+      <w:pPr>
+        <w:spacing w:after="0"/>
+        <w:rPr>
+          <w:rFonts w:hint="default" w:ascii="Times New Roman" w:hAnsi="Times New Roman"/>
+          <w:sz w:val="28"/>
+          <w:szCs w:val="28"/>
+          <w:lang w:val="uk-UA"/>
+        </w:rPr>
+      </w:pPr>
+      <w:r>
+        <w:rPr>
+          <w:rFonts w:hint="default" w:ascii="Times New Roman" w:hAnsi="Times New Roman"/>
+          <w:sz w:val="28"/>
+          <w:szCs w:val="28"/>
+          <w:lang w:val="en-US"/>
+        </w:rPr>
+        <w:t>U</w:t>
+      </w:r>
+      <w:r>
+        <w:rPr>
+          <w:rFonts w:hint="default" w:ascii="Times New Roman" w:hAnsi="Times New Roman"/>
+          <w:sz w:val="28"/>
+          <w:szCs w:val="28"/>
+          <w:vertAlign w:val="superscript"/>
+          <w:lang w:val="en-US"/>
+        </w:rPr>
+        <w:t xml:space="preserve">nd </w:t>
+      </w:r>
+      <w:r>
+        <w:rPr>
+          <w:rFonts w:hint="default" w:ascii="Times New Roman" w:hAnsi="Times New Roman"/>
+          <w:sz w:val="28"/>
+          <w:szCs w:val="28"/>
+          <w:vertAlign w:val="baseline"/>
+          <w:lang w:val="en-US"/>
+        </w:rPr>
+        <w:t xml:space="preserve">= </w:t>
+      </w:r>
+      <w:r>
+        <w:rPr>
+          <w:rFonts w:hint="default" w:ascii="Times New Roman" w:hAnsi="Times New Roman"/>
+          <w:sz w:val="28"/>
+          <w:szCs w:val="28"/>
+          <w:lang w:val="uk-UA"/>
+        </w:rPr>
+        <w:t>0.56 0.89 0.60 1.00 0.59 0.71</w:t>
+      </w:r>
+    </w:p>
+    <w:p>
+      <w:pPr>
+        <w:spacing w:after="0"/>
+        <w:ind w:firstLine="140" w:firstLineChars="50"/>
+        <w:rPr>
+          <w:rFonts w:hint="default" w:ascii="Times New Roman" w:hAnsi="Times New Roman"/>
+          <w:sz w:val="28"/>
+          <w:szCs w:val="28"/>
+          <w:lang w:val="uk-UA"/>
+        </w:rPr>
+      </w:pPr>
+    </w:p>
+    <w:p>
+      <w:pPr>
+        <w:numPr>
+          <w:ilvl w:val="0"/>
+          <w:numId w:val="2"/>
+        </w:numPr>
+        <w:spacing w:after="0"/>
+        <w:rPr>
+          <w:rFonts w:ascii="Times New Roman" w:hAnsi="Times New Roman" w:cs="Times New Roman"/>
+          <w:sz w:val="28"/>
+          <w:szCs w:val="28"/>
+          <w:lang w:val="uk-UA"/>
+        </w:rPr>
+      </w:pPr>
       <w:r>
         <w:rPr>
           <w:rFonts w:ascii="Times New Roman" w:hAnsi="Times New Roman" w:cs="Times New Roman"/>
@@ -52539,45 +54007,7 @@
           <w:szCs w:val="28"/>
           <w:lang w:val="uk-UA"/>
         </w:rPr>
-        <w:t>7. Впорядкування альтернатив за значенням µ</w:t>
-      </w:r>
-      <w:r>
-        <w:rPr>
-          <w:rFonts w:ascii="Times New Roman" w:hAnsi="Times New Roman" w:cs="Times New Roman"/>
-          <w:sz w:val="28"/>
-          <w:szCs w:val="28"/>
-          <w:vertAlign w:val="superscript"/>
-          <w:lang w:val="uk-UA"/>
-        </w:rPr>
-        <w:t>nd</w:t>
-      </w:r>
-      <w:r>
-        <w:rPr>
-          <w:rFonts w:ascii="Times New Roman" w:hAnsi="Times New Roman" w:cs="Times New Roman"/>
-          <w:sz w:val="28"/>
-          <w:szCs w:val="28"/>
-          <w:lang w:val="uk-UA"/>
-        </w:rPr>
-        <w:t>(u</w:t>
-      </w:r>
-      <w:r>
-        <w:rPr>
-          <w:rFonts w:ascii="Times New Roman" w:hAnsi="Times New Roman" w:cs="Times New Roman"/>
-          <w:sz w:val="28"/>
-          <w:szCs w:val="28"/>
-          <w:vertAlign w:val="subscript"/>
-          <w:lang w:val="uk-UA"/>
-        </w:rPr>
-        <w:t>i</w:t>
-      </w:r>
-      <w:r>
-        <w:rPr>
-          <w:rFonts w:ascii="Times New Roman" w:hAnsi="Times New Roman" w:cs="Times New Roman"/>
-          <w:sz w:val="28"/>
-          <w:szCs w:val="28"/>
-          <w:lang w:val="uk-UA"/>
-        </w:rPr>
-        <w:t>) та вибір найкращої альтернативи:</w:t>
+        <w:t>Ранжування та вибір найкращої альтернативи:</w:t>
       </w:r>
     </w:p>
     <w:p>
@@ -52616,7 +54046,7 @@
                     </pic:cNvPicPr>
                   </pic:nvPicPr>
                   <pic:blipFill>
-                    <a:blip r:embed="rId25"/>
+                    <a:blip r:embed="rId29"/>
                     <a:stretch>
                       <a:fillRect/>
                     </a:stretch>
@@ -52651,19 +54081,9 @@
     </w:p>
     <w:p>
       <w:pPr>
+        <w:jc w:val="both"/>
         <w:rPr>
-          <w:rFonts w:ascii="Times New Roman" w:hAnsi="Times New Roman" w:cs="Times New Roman"/>
-          <w:sz w:val="28"/>
-          <w:szCs w:val="28"/>
-          <w:lang w:val="uk-UA"/>
-        </w:rPr>
-      </w:pPr>
-    </w:p>
-    <w:p>
-      <w:pPr>
-        <w:spacing w:before="240" w:after="0"/>
-        <w:rPr>
-          <w:rFonts w:ascii="Times New Roman" w:hAnsi="Times New Roman" w:cs="Times New Roman"/>
+          <w:rFonts w:hint="default" w:ascii="Times New Roman" w:hAnsi="Times New Roman" w:cs="Times New Roman"/>
           <w:sz w:val="28"/>
           <w:szCs w:val="28"/>
           <w:lang w:val="uk-UA"/>
@@ -52671,12 +54091,21 @@
       </w:pPr>
       <w:r>
         <w:rPr>
-          <w:rFonts w:ascii="Times New Roman" w:hAnsi="Times New Roman" w:cs="Times New Roman"/>
+          <w:rFonts w:hint="default" w:ascii="Times New Roman" w:hAnsi="Times New Roman" w:cs="Times New Roman"/>
           <w:sz w:val="28"/>
           <w:szCs w:val="28"/>
           <w:lang w:val="uk-UA"/>
         </w:rPr>
-        <w:t>5 експертів задані</w:t>
+        <w:t xml:space="preserve">Ранжування альтернатив: </w:t>
+      </w:r>
+      <w:r>
+        <w:rPr>
+          <w:rFonts w:hint="default" w:ascii="Times New Roman" w:hAnsi="Times New Roman" w:cs="Times New Roman"/>
+          <w:sz w:val="28"/>
+          <w:szCs w:val="28"/>
+          <w:lang w:val="en-US"/>
+        </w:rPr>
+        <w:t>A4</w:t>
       </w:r>
       <w:r>
         <w:rPr>
@@ -52689,40 +54118,67 @@
       </w:r>
       <w:r>
         <w:rPr>
-          <w:rFonts w:ascii="Times New Roman" w:hAnsi="Times New Roman" w:cs="Times New Roman"/>
+          <w:rFonts w:hint="default" w:ascii="Times New Roman" w:hAnsi="Times New Roman" w:cs="Times New Roman"/>
+          <w:sz w:val="28"/>
+          <w:szCs w:val="28"/>
+          <w:lang w:val="en-US"/>
+        </w:rPr>
+        <w:t>A2</w:t>
+      </w:r>
+      <w:r>
+        <w:rPr>
+          <w:rFonts w:hint="default" w:ascii="Times New Roman" w:hAnsi="Times New Roman" w:cs="Times New Roman"/>
           <w:sz w:val="28"/>
           <w:szCs w:val="28"/>
           <w:lang w:val="uk-UA"/>
         </w:rPr>
-        <w:t>відношення переваг матрицями:</w:t>
+        <w:t xml:space="preserve"> </w:t>
       </w:r>
-    </w:p>
-    <w:p>
-      <w:pPr>
+      <w:r>
         <w:rPr>
-          <w:rFonts w:ascii="Times New Roman" w:hAnsi="Times New Roman" w:cs="Times New Roman"/>
+          <w:rFonts w:hint="default" w:ascii="Times New Roman" w:hAnsi="Times New Roman" w:cs="Times New Roman"/>
+          <w:sz w:val="28"/>
+          <w:szCs w:val="28"/>
+          <w:lang w:val="en-US"/>
+        </w:rPr>
+        <w:t>A6 A3</w:t>
+      </w:r>
+      <w:r>
+        <w:rPr>
+          <w:rFonts w:hint="default" w:ascii="Times New Roman" w:hAnsi="Times New Roman" w:cs="Times New Roman"/>
           <w:sz w:val="28"/>
           <w:szCs w:val="28"/>
           <w:lang w:val="uk-UA"/>
         </w:rPr>
-      </w:pPr>
-      <w:bookmarkStart w:id="0" w:name="_GoBack"/>
-      <w:bookmarkEnd w:id="0"/>
-      <w:r>
-        <w:rPr>
-          <w:rFonts w:ascii="Times New Roman" w:hAnsi="Times New Roman" w:cs="Times New Roman"/>
-          <w:sz w:val="28"/>
-          <w:szCs w:val="28"/>
-          <w:lang w:val="uk-UA"/>
-        </w:rPr>
-        <w:br w:type="page"/>
+        <w:t xml:space="preserve"> А5 А1</w:t>
       </w:r>
     </w:p>
     <w:p>
       <w:pPr>
         <w:jc w:val="both"/>
         <w:rPr>
-          <w:rFonts w:hint="default"/>
+          <w:rFonts w:hint="default" w:ascii="Times New Roman" w:hAnsi="Times New Roman" w:cs="Times New Roman"/>
+          <w:sz w:val="28"/>
+          <w:szCs w:val="28"/>
+          <w:lang w:val="uk-UA"/>
+        </w:rPr>
+      </w:pPr>
+      <w:r>
+        <w:rPr>
+          <w:rFonts w:hint="default" w:ascii="Times New Roman" w:hAnsi="Times New Roman" w:cs="Times New Roman"/>
+          <w:sz w:val="28"/>
+          <w:szCs w:val="28"/>
+          <w:lang w:val="uk-UA"/>
+        </w:rPr>
+        <w:t>Найкращою альтернативою є А4 зі значенням 1</w:t>
+      </w:r>
+    </w:p>
+    <w:p>
+      <w:pPr>
+        <w:rPr>
+          <w:rFonts w:hint="default" w:ascii="Times New Roman" w:hAnsi="Times New Roman"/>
+          <w:sz w:val="28"/>
+          <w:szCs w:val="28"/>
           <w:lang w:val="uk-UA"/>
         </w:rPr>
       </w:pPr>
@@ -52736,6 +54192,41 @@
     </w:sectPr>
   </w:body>
 </w:document>
+</file>
+
+<file path=word/numbering.xml><?xml version="1.0" encoding="utf-8"?>
+<w:numbering xmlns:wpc="http://schemas.microsoft.com/office/word/2010/wordprocessingCanvas" xmlns:mc="http://schemas.openxmlformats.org/markup-compatibility/2006" xmlns:o="urn:schemas-microsoft-com:office:office" xmlns:r="http://schemas.openxmlformats.org/officeDocument/2006/relationships" xmlns:m="http://schemas.openxmlformats.org/officeDocument/2006/math" xmlns:v="urn:schemas-microsoft-com:vml" xmlns:wp14="http://schemas.microsoft.com/office/word/2010/wordprocessingDrawing" xmlns:wp="http://schemas.openxmlformats.org/drawingml/2006/wordprocessingDrawing" xmlns:w10="urn:schemas-microsoft-com:office:word" xmlns:w="http://schemas.openxmlformats.org/wordprocessingml/2006/main" xmlns:w14="http://schemas.microsoft.com/office/word/2010/wordml" xmlns:wpg="http://schemas.microsoft.com/office/word/2010/wordprocessingGroup" xmlns:wpi="http://schemas.microsoft.com/office/word/2010/wordprocessingInk" xmlns:wne="http://schemas.microsoft.com/office/word/2006/wordml" xmlns:wps="http://schemas.microsoft.com/office/word/2010/wordprocessingShape" xmlns:wpsCustomData="http://www.wps.cn/officeDocument/2013/wpsCustomData" mc:Ignorable="w14 wp14">
+  <w:abstractNum w:abstractNumId="0">
+    <w:nsid w:val="E7EFD245"/>
+    <w:multiLevelType w:val="singleLevel"/>
+    <w:tmpl w:val="E7EFD245"/>
+    <w:lvl w:ilvl="0" w:tentative="0">
+      <w:start w:val="7"/>
+      <w:numFmt w:val="decimal"/>
+      <w:suff w:val="space"/>
+      <w:lvlText w:val="%1."/>
+      <w:lvlJc w:val="left"/>
+    </w:lvl>
+  </w:abstractNum>
+  <w:abstractNum w:abstractNumId="1">
+    <w:nsid w:val="3E5AAAA8"/>
+    <w:multiLevelType w:val="singleLevel"/>
+    <w:tmpl w:val="3E5AAAA8"/>
+    <w:lvl w:ilvl="0" w:tentative="0">
+      <w:start w:val="1"/>
+      <w:numFmt w:val="decimal"/>
+      <w:suff w:val="space"/>
+      <w:lvlText w:val="%1."/>
+      <w:lvlJc w:val="left"/>
+    </w:lvl>
+  </w:abstractNum>
+  <w:num w:numId="1">
+    <w:abstractNumId w:val="1"/>
+  </w:num>
+  <w:num w:numId="2">
+    <w:abstractNumId w:val="0"/>
+  </w:num>
+</w:numbering>
 </file>
 
 <file path=word/styles.xml><?xml version="1.0" encoding="utf-8"?>

</xml_diff>